<commit_message>
added new boxes in User diagram -delete profile & cancel order
</commit_message>
<xml_diff>
--- a/ModelDiagramUser.docx
+++ b/ModelDiagramUser.docx
@@ -431,8 +431,6 @@
         </mc:AlternateContent>
       </w:r>
     </w:p>
-    <w:bookmarkStart w:id="0" w:name="_GoBack"/>
-    <w:bookmarkEnd w:id="0"/>
     <w:p>
       <w:r>
         <w:rPr>
@@ -1417,6 +1415,8 @@
       </w:r>
     </w:p>
     <w:p>
+      <w:bookmarkStart w:id="0" w:name="_GoBack"/>
+      <w:bookmarkEnd w:id="0"/>
       <w:r>
         <w:rPr>
           <w:noProof/>
@@ -1424,7 +1424,586 @@
         <mc:AlternateContent>
           <mc:Choice Requires="wps">
             <w:drawing>
-              <wp:anchor distT="0" distB="0" distL="114300" distR="114300" simplePos="0" relativeHeight="251691008" behindDoc="0" locked="0" layoutInCell="1" allowOverlap="1">
+              <wp:anchor distT="0" distB="0" distL="114300" distR="114300" simplePos="0" relativeHeight="251695104" behindDoc="0" locked="0" layoutInCell="1" allowOverlap="1">
+                <wp:simplePos x="0" y="0"/>
+                <wp:positionH relativeFrom="column">
+                  <wp:posOffset>3200400</wp:posOffset>
+                </wp:positionH>
+                <wp:positionV relativeFrom="paragraph">
+                  <wp:posOffset>1496695</wp:posOffset>
+                </wp:positionV>
+                <wp:extent cx="971550" cy="657225"/>
+                <wp:effectExtent l="0" t="0" r="57150" b="47625"/>
+                <wp:wrapNone/>
+                <wp:docPr id="11" name="Straight Arrow Connector 11"/>
+                <wp:cNvGraphicFramePr/>
+                <a:graphic xmlns:a="http://schemas.openxmlformats.org/drawingml/2006/main">
+                  <a:graphicData uri="http://schemas.microsoft.com/office/word/2010/wordprocessingShape">
+                    <wps:wsp>
+                      <wps:cNvCnPr/>
+                      <wps:spPr>
+                        <a:xfrm>
+                          <a:off x="0" y="0"/>
+                          <a:ext cx="971550" cy="657225"/>
+                        </a:xfrm>
+                        <a:prstGeom prst="straightConnector1">
+                          <a:avLst/>
+                        </a:prstGeom>
+                        <a:ln>
+                          <a:tailEnd type="triangle"/>
+                        </a:ln>
+                      </wps:spPr>
+                      <wps:style>
+                        <a:lnRef idx="1">
+                          <a:schemeClr val="accent1"/>
+                        </a:lnRef>
+                        <a:fillRef idx="0">
+                          <a:schemeClr val="accent1"/>
+                        </a:fillRef>
+                        <a:effectRef idx="0">
+                          <a:schemeClr val="accent1"/>
+                        </a:effectRef>
+                        <a:fontRef idx="minor">
+                          <a:schemeClr val="tx1"/>
+                        </a:fontRef>
+                      </wps:style>
+                      <wps:bodyPr/>
+                    </wps:wsp>
+                  </a:graphicData>
+                </a:graphic>
+              </wp:anchor>
+            </w:drawing>
+          </mc:Choice>
+          <mc:Fallback>
+            <w:pict>
+              <v:shapetype w14:anchorId="6D6FE26D" id="_x0000_t32" coordsize="21600,21600" o:spt="32" o:oned="t" path="m,l21600,21600e" filled="f">
+                <v:path arrowok="t" fillok="f" o:connecttype="none"/>
+                <o:lock v:ext="edit" shapetype="t"/>
+              </v:shapetype>
+              <v:shape id="Straight Arrow Connector 11" o:spid="_x0000_s1026" type="#_x0000_t32" style="position:absolute;margin-left:252pt;margin-top:117.85pt;width:76.5pt;height:51.75pt;z-index:251695104;visibility:visible;mso-wrap-style:square;mso-wrap-distance-left:9pt;mso-wrap-distance-top:0;mso-wrap-distance-right:9pt;mso-wrap-distance-bottom:0;mso-position-horizontal:absolute;mso-position-horizontal-relative:text;mso-position-vertical:absolute;mso-position-vertical-relative:text" o:gfxdata="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" strokecolor="#5b9bd5 [3204]" strokeweight=".5pt">
+                <v:stroke endarrow="block" joinstyle="miter"/>
+              </v:shape>
+            </w:pict>
+          </mc:Fallback>
+        </mc:AlternateContent>
+      </w:r>
+      <w:r>
+        <w:rPr>
+          <w:noProof/>
+        </w:rPr>
+        <mc:AlternateContent>
+          <mc:Choice Requires="wps">
+            <w:drawing>
+              <wp:anchor distT="0" distB="0" distL="114300" distR="114300" simplePos="0" relativeHeight="251694080" behindDoc="0" locked="0" layoutInCell="1" allowOverlap="1">
+                <wp:simplePos x="0" y="0"/>
+                <wp:positionH relativeFrom="column">
+                  <wp:posOffset>4181475</wp:posOffset>
+                </wp:positionH>
+                <wp:positionV relativeFrom="paragraph">
+                  <wp:posOffset>1944370</wp:posOffset>
+                </wp:positionV>
+                <wp:extent cx="1238250" cy="428625"/>
+                <wp:effectExtent l="0" t="0" r="19050" b="28575"/>
+                <wp:wrapNone/>
+                <wp:docPr id="10" name="Rounded Rectangle 10"/>
+                <wp:cNvGraphicFramePr/>
+                <a:graphic xmlns:a="http://schemas.openxmlformats.org/drawingml/2006/main">
+                  <a:graphicData uri="http://schemas.microsoft.com/office/word/2010/wordprocessingShape">
+                    <wps:wsp>
+                      <wps:cNvSpPr/>
+                      <wps:spPr>
+                        <a:xfrm>
+                          <a:off x="0" y="0"/>
+                          <a:ext cx="1238250" cy="428625"/>
+                        </a:xfrm>
+                        <a:prstGeom prst="roundRect">
+                          <a:avLst/>
+                        </a:prstGeom>
+                      </wps:spPr>
+                      <wps:style>
+                        <a:lnRef idx="2">
+                          <a:schemeClr val="accent6"/>
+                        </a:lnRef>
+                        <a:fillRef idx="1">
+                          <a:schemeClr val="lt1"/>
+                        </a:fillRef>
+                        <a:effectRef idx="0">
+                          <a:schemeClr val="accent6"/>
+                        </a:effectRef>
+                        <a:fontRef idx="minor">
+                          <a:schemeClr val="dk1"/>
+                        </a:fontRef>
+                      </wps:style>
+                      <wps:txbx>
+                        <w:txbxContent>
+                          <w:p>
+                            <w:pPr>
+                              <w:jc w:val="center"/>
+                            </w:pPr>
+                            <w:r>
+                              <w:t>CANCEL ORDER</w:t>
+                            </w:r>
+                          </w:p>
+                        </w:txbxContent>
+                      </wps:txbx>
+                      <wps:bodyPr rot="0" spcFirstLastPara="0" vertOverflow="overflow" horzOverflow="overflow" vert="horz" wrap="square" lIns="91440" tIns="45720" rIns="91440" bIns="45720" numCol="1" spcCol="0" rtlCol="0" fromWordArt="0" anchor="ctr" anchorCtr="0" forceAA="0" compatLnSpc="1">
+                        <a:prstTxWarp prst="textNoShape">
+                          <a:avLst/>
+                        </a:prstTxWarp>
+                        <a:noAutofit/>
+                      </wps:bodyPr>
+                    </wps:wsp>
+                  </a:graphicData>
+                </a:graphic>
+              </wp:anchor>
+            </w:drawing>
+          </mc:Choice>
+          <mc:Fallback>
+            <w:pict>
+              <v:roundrect id="Rounded Rectangle 10" o:spid="_x0000_s1033" style="position:absolute;margin-left:329.25pt;margin-top:153.1pt;width:97.5pt;height:33.75pt;z-index:251694080;visibility:visible;mso-wrap-style:square;mso-wrap-distance-left:9pt;mso-wrap-distance-top:0;mso-wrap-distance-right:9pt;mso-wrap-distance-bottom:0;mso-position-horizontal:absolute;mso-position-horizontal-relative:text;mso-position-vertical:absolute;mso-position-vertical-relative:text;v-text-anchor:middle" arcsize="10923f" o:gfxdata="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" fillcolor="white [3201]" strokecolor="#70ad47 [3209]" strokeweight="1pt">
+                <v:stroke joinstyle="miter"/>
+                <v:textbox>
+                  <w:txbxContent>
+                    <w:p>
+                      <w:pPr>
+                        <w:jc w:val="center"/>
+                      </w:pPr>
+                      <w:r>
+                        <w:t>CANCEL ORDER</w:t>
+                      </w:r>
+                    </w:p>
+                  </w:txbxContent>
+                </v:textbox>
+              </v:roundrect>
+            </w:pict>
+          </mc:Fallback>
+        </mc:AlternateContent>
+      </w:r>
+      <w:r>
+        <w:rPr>
+          <w:noProof/>
+        </w:rPr>
+        <mc:AlternateContent>
+          <mc:Choice Requires="wps">
+            <w:drawing>
+              <wp:anchor distT="0" distB="0" distL="114300" distR="114300" simplePos="0" relativeHeight="251675648" behindDoc="0" locked="0" layoutInCell="1" allowOverlap="1" wp14:anchorId="69DEE2CD" wp14:editId="26AFCACF">
+                <wp:simplePos x="0" y="0"/>
+                <wp:positionH relativeFrom="column">
+                  <wp:posOffset>3209924</wp:posOffset>
+                </wp:positionH>
+                <wp:positionV relativeFrom="paragraph">
+                  <wp:posOffset>1496695</wp:posOffset>
+                </wp:positionV>
+                <wp:extent cx="923925" cy="85725"/>
+                <wp:effectExtent l="0" t="0" r="66675" b="85725"/>
+                <wp:wrapNone/>
+                <wp:docPr id="23" name="Straight Arrow Connector 23"/>
+                <wp:cNvGraphicFramePr/>
+                <a:graphic xmlns:a="http://schemas.openxmlformats.org/drawingml/2006/main">
+                  <a:graphicData uri="http://schemas.microsoft.com/office/word/2010/wordprocessingShape">
+                    <wps:wsp>
+                      <wps:cNvCnPr/>
+                      <wps:spPr>
+                        <a:xfrm>
+                          <a:off x="0" y="0"/>
+                          <a:ext cx="923925" cy="85725"/>
+                        </a:xfrm>
+                        <a:prstGeom prst="straightConnector1">
+                          <a:avLst/>
+                        </a:prstGeom>
+                        <a:ln>
+                          <a:tailEnd type="triangle"/>
+                        </a:ln>
+                      </wps:spPr>
+                      <wps:style>
+                        <a:lnRef idx="1">
+                          <a:schemeClr val="accent1"/>
+                        </a:lnRef>
+                        <a:fillRef idx="0">
+                          <a:schemeClr val="accent1"/>
+                        </a:fillRef>
+                        <a:effectRef idx="0">
+                          <a:schemeClr val="accent1"/>
+                        </a:effectRef>
+                        <a:fontRef idx="minor">
+                          <a:schemeClr val="tx1"/>
+                        </a:fontRef>
+                      </wps:style>
+                      <wps:bodyPr/>
+                    </wps:wsp>
+                  </a:graphicData>
+                </a:graphic>
+                <wp14:sizeRelH relativeFrom="margin">
+                  <wp14:pctWidth>0</wp14:pctWidth>
+                </wp14:sizeRelH>
+                <wp14:sizeRelV relativeFrom="margin">
+                  <wp14:pctHeight>0</wp14:pctHeight>
+                </wp14:sizeRelV>
+              </wp:anchor>
+            </w:drawing>
+          </mc:Choice>
+          <mc:Fallback>
+            <w:pict>
+              <v:shape w14:anchorId="15C0C10C" id="Straight Arrow Connector 23" o:spid="_x0000_s1026" type="#_x0000_t32" style="position:absolute;margin-left:252.75pt;margin-top:117.85pt;width:72.75pt;height:6.75pt;z-index:251675648;visibility:visible;mso-wrap-style:square;mso-width-percent:0;mso-height-percent:0;mso-wrap-distance-left:9pt;mso-wrap-distance-top:0;mso-wrap-distance-right:9pt;mso-wrap-distance-bottom:0;mso-position-horizontal:absolute;mso-position-horizontal-relative:text;mso-position-vertical:absolute;mso-position-vertical-relative:text;mso-width-percent:0;mso-height-percent:0;mso-width-relative:margin;mso-height-relative:margin" o:gfxdata="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" strokecolor="#5b9bd5 [3204]" strokeweight=".5pt">
+                <v:stroke endarrow="block" joinstyle="miter"/>
+              </v:shape>
+            </w:pict>
+          </mc:Fallback>
+        </mc:AlternateContent>
+      </w:r>
+      <w:r>
+        <w:rPr>
+          <w:noProof/>
+        </w:rPr>
+        <mc:AlternateContent>
+          <mc:Choice Requires="wps">
+            <w:drawing>
+              <wp:anchor distT="0" distB="0" distL="114300" distR="114300" simplePos="0" relativeHeight="251673600" behindDoc="0" locked="0" layoutInCell="1" allowOverlap="1" wp14:anchorId="7794B153" wp14:editId="1E63C1B4">
+                <wp:simplePos x="0" y="0"/>
+                <wp:positionH relativeFrom="column">
+                  <wp:posOffset>4133850</wp:posOffset>
+                </wp:positionH>
+                <wp:positionV relativeFrom="paragraph">
+                  <wp:posOffset>1334770</wp:posOffset>
+                </wp:positionV>
+                <wp:extent cx="1257300" cy="485775"/>
+                <wp:effectExtent l="0" t="0" r="19050" b="28575"/>
+                <wp:wrapNone/>
+                <wp:docPr id="21" name="Rounded Rectangle 21"/>
+                <wp:cNvGraphicFramePr/>
+                <a:graphic xmlns:a="http://schemas.openxmlformats.org/drawingml/2006/main">
+                  <a:graphicData uri="http://schemas.microsoft.com/office/word/2010/wordprocessingShape">
+                    <wps:wsp>
+                      <wps:cNvSpPr/>
+                      <wps:spPr>
+                        <a:xfrm>
+                          <a:off x="0" y="0"/>
+                          <a:ext cx="1257300" cy="485775"/>
+                        </a:xfrm>
+                        <a:prstGeom prst="roundRect">
+                          <a:avLst/>
+                        </a:prstGeom>
+                      </wps:spPr>
+                      <wps:style>
+                        <a:lnRef idx="2">
+                          <a:schemeClr val="accent6"/>
+                        </a:lnRef>
+                        <a:fillRef idx="1">
+                          <a:schemeClr val="lt1"/>
+                        </a:fillRef>
+                        <a:effectRef idx="0">
+                          <a:schemeClr val="accent6"/>
+                        </a:effectRef>
+                        <a:fontRef idx="minor">
+                          <a:schemeClr val="dk1"/>
+                        </a:fontRef>
+                      </wps:style>
+                      <wps:txbx>
+                        <w:txbxContent>
+                          <w:p>
+                            <w:pPr>
+                              <w:jc w:val="center"/>
+                            </w:pPr>
+                            <w:r>
+                              <w:t>SUBMIT ORDER</w:t>
+                            </w:r>
+                          </w:p>
+                        </w:txbxContent>
+                      </wps:txbx>
+                      <wps:bodyPr rot="0" spcFirstLastPara="0" vertOverflow="overflow" horzOverflow="overflow" vert="horz" wrap="square" lIns="91440" tIns="45720" rIns="91440" bIns="45720" numCol="1" spcCol="0" rtlCol="0" fromWordArt="0" anchor="ctr" anchorCtr="0" forceAA="0" compatLnSpc="1">
+                        <a:prstTxWarp prst="textNoShape">
+                          <a:avLst/>
+                        </a:prstTxWarp>
+                        <a:noAutofit/>
+                      </wps:bodyPr>
+                    </wps:wsp>
+                  </a:graphicData>
+                </a:graphic>
+              </wp:anchor>
+            </w:drawing>
+          </mc:Choice>
+          <mc:Fallback>
+            <w:pict>
+              <v:roundrect w14:anchorId="7794B153" id="Rounded Rectangle 21" o:spid="_x0000_s1034" style="position:absolute;margin-left:325.5pt;margin-top:105.1pt;width:99pt;height:38.25pt;z-index:251673600;visibility:visible;mso-wrap-style:square;mso-wrap-distance-left:9pt;mso-wrap-distance-top:0;mso-wrap-distance-right:9pt;mso-wrap-distance-bottom:0;mso-position-horizontal:absolute;mso-position-horizontal-relative:text;mso-position-vertical:absolute;mso-position-vertical-relative:text;v-text-anchor:middle" arcsize="10923f" o:gfxdata="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" fillcolor="white [3201]" strokecolor="#70ad47 [3209]" strokeweight="1pt">
+                <v:stroke joinstyle="miter"/>
+                <v:textbox>
+                  <w:txbxContent>
+                    <w:p>
+                      <w:pPr>
+                        <w:jc w:val="center"/>
+                      </w:pPr>
+                      <w:r>
+                        <w:t>SUBMIT ORDER</w:t>
+                      </w:r>
+                    </w:p>
+                  </w:txbxContent>
+                </v:textbox>
+              </v:roundrect>
+            </w:pict>
+          </mc:Fallback>
+        </mc:AlternateContent>
+      </w:r>
+      <w:r>
+        <w:rPr>
+          <w:noProof/>
+        </w:rPr>
+        <mc:AlternateContent>
+          <mc:Choice Requires="wps">
+            <w:drawing>
+              <wp:anchor distT="0" distB="0" distL="114300" distR="114300" simplePos="0" relativeHeight="251693056" behindDoc="0" locked="0" layoutInCell="1" allowOverlap="1" wp14:anchorId="740AD64D" wp14:editId="5ECC45DA">
+                <wp:simplePos x="0" y="0"/>
+                <wp:positionH relativeFrom="column">
+                  <wp:posOffset>657225</wp:posOffset>
+                </wp:positionH>
+                <wp:positionV relativeFrom="paragraph">
+                  <wp:posOffset>1696719</wp:posOffset>
+                </wp:positionV>
+                <wp:extent cx="4191000" cy="1133475"/>
+                <wp:effectExtent l="0" t="0" r="95250" b="66675"/>
+                <wp:wrapNone/>
+                <wp:docPr id="5" name="Straight Arrow Connector 5"/>
+                <wp:cNvGraphicFramePr/>
+                <a:graphic xmlns:a="http://schemas.openxmlformats.org/drawingml/2006/main">
+                  <a:graphicData uri="http://schemas.microsoft.com/office/word/2010/wordprocessingShape">
+                    <wps:wsp>
+                      <wps:cNvCnPr/>
+                      <wps:spPr>
+                        <a:xfrm>
+                          <a:off x="0" y="0"/>
+                          <a:ext cx="4191000" cy="1133475"/>
+                        </a:xfrm>
+                        <a:prstGeom prst="straightConnector1">
+                          <a:avLst/>
+                        </a:prstGeom>
+                        <a:ln>
+                          <a:tailEnd type="triangle"/>
+                        </a:ln>
+                      </wps:spPr>
+                      <wps:style>
+                        <a:lnRef idx="1">
+                          <a:schemeClr val="accent1"/>
+                        </a:lnRef>
+                        <a:fillRef idx="0">
+                          <a:schemeClr val="accent1"/>
+                        </a:fillRef>
+                        <a:effectRef idx="0">
+                          <a:schemeClr val="accent1"/>
+                        </a:effectRef>
+                        <a:fontRef idx="minor">
+                          <a:schemeClr val="tx1"/>
+                        </a:fontRef>
+                      </wps:style>
+                      <wps:bodyPr/>
+                    </wps:wsp>
+                  </a:graphicData>
+                </a:graphic>
+              </wp:anchor>
+            </w:drawing>
+          </mc:Choice>
+          <mc:Fallback>
+            <w:pict>
+              <v:shape w14:anchorId="15E2667D" id="Straight Arrow Connector 5" o:spid="_x0000_s1026" type="#_x0000_t32" style="position:absolute;margin-left:51.75pt;margin-top:133.6pt;width:330pt;height:89.25pt;z-index:251693056;visibility:visible;mso-wrap-style:square;mso-wrap-distance-left:9pt;mso-wrap-distance-top:0;mso-wrap-distance-right:9pt;mso-wrap-distance-bottom:0;mso-position-horizontal:absolute;mso-position-horizontal-relative:text;mso-position-vertical:absolute;mso-position-vertical-relative:text" o:gfxdata="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" strokecolor="#5b9bd5 [3204]" strokeweight=".5pt">
+                <v:stroke endarrow="block" joinstyle="miter"/>
+              </v:shape>
+            </w:pict>
+          </mc:Fallback>
+        </mc:AlternateContent>
+      </w:r>
+      <w:r>
+        <w:rPr>
+          <w:noProof/>
+        </w:rPr>
+        <mc:AlternateContent>
+          <mc:Choice Requires="wps">
+            <w:drawing>
+              <wp:anchor distT="0" distB="0" distL="114300" distR="114300" simplePos="0" relativeHeight="251692032" behindDoc="0" locked="0" layoutInCell="1" allowOverlap="1" wp14:anchorId="5DA09C07" wp14:editId="758E9E98">
+                <wp:simplePos x="0" y="0"/>
+                <wp:positionH relativeFrom="column">
+                  <wp:posOffset>4219575</wp:posOffset>
+                </wp:positionH>
+                <wp:positionV relativeFrom="paragraph">
+                  <wp:posOffset>2849245</wp:posOffset>
+                </wp:positionV>
+                <wp:extent cx="1247775" cy="542925"/>
+                <wp:effectExtent l="0" t="0" r="28575" b="28575"/>
+                <wp:wrapNone/>
+                <wp:docPr id="3" name="Rounded Rectangle 3"/>
+                <wp:cNvGraphicFramePr/>
+                <a:graphic xmlns:a="http://schemas.openxmlformats.org/drawingml/2006/main">
+                  <a:graphicData uri="http://schemas.microsoft.com/office/word/2010/wordprocessingShape">
+                    <wps:wsp>
+                      <wps:cNvSpPr/>
+                      <wps:spPr>
+                        <a:xfrm>
+                          <a:off x="0" y="0"/>
+                          <a:ext cx="1247775" cy="542925"/>
+                        </a:xfrm>
+                        <a:prstGeom prst="roundRect">
+                          <a:avLst/>
+                        </a:prstGeom>
+                      </wps:spPr>
+                      <wps:style>
+                        <a:lnRef idx="2">
+                          <a:schemeClr val="accent6"/>
+                        </a:lnRef>
+                        <a:fillRef idx="1">
+                          <a:schemeClr val="lt1"/>
+                        </a:fillRef>
+                        <a:effectRef idx="0">
+                          <a:schemeClr val="accent6"/>
+                        </a:effectRef>
+                        <a:fontRef idx="minor">
+                          <a:schemeClr val="dk1"/>
+                        </a:fontRef>
+                      </wps:style>
+                      <wps:txbx>
+                        <w:txbxContent>
+                          <w:p>
+                            <w:pPr>
+                              <w:jc w:val="center"/>
+                            </w:pPr>
+                            <w:r>
+                              <w:t>DELETE PROFILE</w:t>
+                            </w:r>
+                          </w:p>
+                        </w:txbxContent>
+                      </wps:txbx>
+                      <wps:bodyPr rot="0" spcFirstLastPara="0" vertOverflow="overflow" horzOverflow="overflow" vert="horz" wrap="square" lIns="91440" tIns="45720" rIns="91440" bIns="45720" numCol="1" spcCol="0" rtlCol="0" fromWordArt="0" anchor="ctr" anchorCtr="0" forceAA="0" compatLnSpc="1">
+                        <a:prstTxWarp prst="textNoShape">
+                          <a:avLst/>
+                        </a:prstTxWarp>
+                        <a:noAutofit/>
+                      </wps:bodyPr>
+                    </wps:wsp>
+                  </a:graphicData>
+                </a:graphic>
+                <wp14:sizeRelV relativeFrom="margin">
+                  <wp14:pctHeight>0</wp14:pctHeight>
+                </wp14:sizeRelV>
+              </wp:anchor>
+            </w:drawing>
+          </mc:Choice>
+          <mc:Fallback>
+            <w:pict>
+              <v:roundrect w14:anchorId="5DA09C07" id="Rounded Rectangle 3" o:spid="_x0000_s1035" style="position:absolute;margin-left:332.25pt;margin-top:224.35pt;width:98.25pt;height:42.75pt;z-index:251692032;visibility:visible;mso-wrap-style:square;mso-height-percent:0;mso-wrap-distance-left:9pt;mso-wrap-distance-top:0;mso-wrap-distance-right:9pt;mso-wrap-distance-bottom:0;mso-position-horizontal:absolute;mso-position-horizontal-relative:text;mso-position-vertical:absolute;mso-position-vertical-relative:text;mso-height-percent:0;mso-height-relative:margin;v-text-anchor:middle" arcsize="10923f" o:gfxdata="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" fillcolor="white [3201]" strokecolor="#70ad47 [3209]" strokeweight="1pt">
+                <v:stroke joinstyle="miter"/>
+                <v:textbox>
+                  <w:txbxContent>
+                    <w:p>
+                      <w:pPr>
+                        <w:jc w:val="center"/>
+                      </w:pPr>
+                      <w:r>
+                        <w:t>DELETE PROFILE</w:t>
+                      </w:r>
+                    </w:p>
+                  </w:txbxContent>
+                </v:textbox>
+              </v:roundrect>
+            </w:pict>
+          </mc:Fallback>
+        </mc:AlternateContent>
+      </w:r>
+      <w:r>
+        <w:rPr>
+          <w:noProof/>
+        </w:rPr>
+        <mc:AlternateContent>
+          <mc:Choice Requires="wps">
+            <w:drawing>
+              <wp:anchor distT="0" distB="0" distL="114300" distR="114300" simplePos="0" relativeHeight="251678720" behindDoc="0" locked="0" layoutInCell="1" allowOverlap="1" wp14:anchorId="7B671631" wp14:editId="3CCB4213">
+                <wp:simplePos x="0" y="0"/>
+                <wp:positionH relativeFrom="column">
+                  <wp:posOffset>2124075</wp:posOffset>
+                </wp:positionH>
+                <wp:positionV relativeFrom="paragraph">
+                  <wp:posOffset>2839720</wp:posOffset>
+                </wp:positionV>
+                <wp:extent cx="1428750" cy="762000"/>
+                <wp:effectExtent l="0" t="0" r="19050" b="19050"/>
+                <wp:wrapNone/>
+                <wp:docPr id="27" name="Rounded Rectangle 27"/>
+                <wp:cNvGraphicFramePr/>
+                <a:graphic xmlns:a="http://schemas.openxmlformats.org/drawingml/2006/main">
+                  <a:graphicData uri="http://schemas.microsoft.com/office/word/2010/wordprocessingShape">
+                    <wps:wsp>
+                      <wps:cNvSpPr/>
+                      <wps:spPr>
+                        <a:xfrm>
+                          <a:off x="0" y="0"/>
+                          <a:ext cx="1428750" cy="762000"/>
+                        </a:xfrm>
+                        <a:prstGeom prst="roundRect">
+                          <a:avLst/>
+                        </a:prstGeom>
+                      </wps:spPr>
+                      <wps:style>
+                        <a:lnRef idx="2">
+                          <a:schemeClr val="accent6"/>
+                        </a:lnRef>
+                        <a:fillRef idx="1">
+                          <a:schemeClr val="lt1"/>
+                        </a:fillRef>
+                        <a:effectRef idx="0">
+                          <a:schemeClr val="accent6"/>
+                        </a:effectRef>
+                        <a:fontRef idx="minor">
+                          <a:schemeClr val="dk1"/>
+                        </a:fontRef>
+                      </wps:style>
+                      <wps:txbx>
+                        <w:txbxContent>
+                          <w:p>
+                            <w:pPr>
+                              <w:jc w:val="center"/>
+                            </w:pPr>
+                            <w:r>
+                              <w:t>INSERT CREDIT CARD INFORMATION</w:t>
+                            </w:r>
+                          </w:p>
+                        </w:txbxContent>
+                      </wps:txbx>
+                      <wps:bodyPr rot="0" spcFirstLastPara="0" vertOverflow="overflow" horzOverflow="overflow" vert="horz" wrap="square" lIns="91440" tIns="45720" rIns="91440" bIns="45720" numCol="1" spcCol="0" rtlCol="0" fromWordArt="0" anchor="ctr" anchorCtr="0" forceAA="0" compatLnSpc="1">
+                        <a:prstTxWarp prst="textNoShape">
+                          <a:avLst/>
+                        </a:prstTxWarp>
+                        <a:noAutofit/>
+                      </wps:bodyPr>
+                    </wps:wsp>
+                  </a:graphicData>
+                </a:graphic>
+              </wp:anchor>
+            </w:drawing>
+          </mc:Choice>
+          <mc:Fallback>
+            <w:pict>
+              <v:roundrect w14:anchorId="7B671631" id="Rounded Rectangle 27" o:spid="_x0000_s1036" style="position:absolute;margin-left:167.25pt;margin-top:223.6pt;width:112.5pt;height:60pt;z-index:251678720;visibility:visible;mso-wrap-style:square;mso-wrap-distance-left:9pt;mso-wrap-distance-top:0;mso-wrap-distance-right:9pt;mso-wrap-distance-bottom:0;mso-position-horizontal:absolute;mso-position-horizontal-relative:text;mso-position-vertical:absolute;mso-position-vertical-relative:text;v-text-anchor:middle" arcsize="10923f" o:gfxdata="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" fillcolor="white [3201]" strokecolor="#70ad47 [3209]" strokeweight="1pt">
+                <v:stroke joinstyle="miter"/>
+                <v:textbox>
+                  <w:txbxContent>
+                    <w:p>
+                      <w:pPr>
+                        <w:jc w:val="center"/>
+                      </w:pPr>
+                      <w:r>
+                        <w:t>INSERT CREDIT CARD INFORMATION</w:t>
+                      </w:r>
+                    </w:p>
+                  </w:txbxContent>
+                </v:textbox>
+              </v:roundrect>
+            </w:pict>
+          </mc:Fallback>
+        </mc:AlternateContent>
+      </w:r>
+      <w:r>
+        <w:rPr>
+          <w:noProof/>
+        </w:rPr>
+        <mc:AlternateContent>
+          <mc:Choice Requires="wps">
+            <w:drawing>
+              <wp:anchor distT="0" distB="0" distL="114300" distR="114300" simplePos="0" relativeHeight="251691008" behindDoc="0" locked="0" layoutInCell="1" allowOverlap="1" wp14:anchorId="5CB29882" wp14:editId="4A91A99D">
                 <wp:simplePos x="0" y="0"/>
                 <wp:positionH relativeFrom="column">
                   <wp:posOffset>3248024</wp:posOffset>
@@ -1496,7 +2075,7 @@
         <mc:AlternateContent>
           <mc:Choice Requires="wps">
             <w:drawing>
-              <wp:anchor distT="0" distB="0" distL="114300" distR="114300" simplePos="0" relativeHeight="251679744" behindDoc="0" locked="0" layoutInCell="1" allowOverlap="1" wp14:anchorId="1B3E7565" wp14:editId="462A6182">
+              <wp:anchor distT="0" distB="0" distL="114300" distR="114300" simplePos="0" relativeHeight="251679744" behindDoc="0" locked="0" layoutInCell="1" allowOverlap="1" wp14:anchorId="5124C593" wp14:editId="0ABC7491">
                 <wp:simplePos x="0" y="0"/>
                 <wp:positionH relativeFrom="margin">
                   <wp:align>left</wp:align>
@@ -1595,7 +2174,7 @@
         <mc:AlternateContent>
           <mc:Choice Requires="wps">
             <w:drawing>
-              <wp:anchor distT="0" distB="0" distL="114300" distR="114300" simplePos="0" relativeHeight="251681792" behindDoc="0" locked="0" layoutInCell="1" allowOverlap="1" wp14:anchorId="5ED7323F" wp14:editId="00AF8943">
+              <wp:anchor distT="0" distB="0" distL="114300" distR="114300" simplePos="0" relativeHeight="251681792" behindDoc="0" locked="0" layoutInCell="1" allowOverlap="1" wp14:anchorId="7AD0A22F" wp14:editId="30EAD82A">
                 <wp:simplePos x="0" y="0"/>
                 <wp:positionH relativeFrom="column">
                   <wp:posOffset>657225</wp:posOffset>
@@ -1667,7 +2246,7 @@
         <mc:AlternateContent>
           <mc:Choice Requires="wps">
             <w:drawing>
-              <wp:anchor distT="0" distB="0" distL="114300" distR="114300" simplePos="0" relativeHeight="251680768" behindDoc="0" locked="0" layoutInCell="1" allowOverlap="1" wp14:anchorId="693171CE" wp14:editId="28E7DAF5">
+              <wp:anchor distT="0" distB="0" distL="114300" distR="114300" simplePos="0" relativeHeight="251680768" behindDoc="0" locked="0" layoutInCell="1" allowOverlap="1" wp14:anchorId="3C739D19" wp14:editId="3A5E99C1">
                 <wp:simplePos x="0" y="0"/>
                 <wp:positionH relativeFrom="column">
                   <wp:posOffset>657225</wp:posOffset>
@@ -1719,7 +2298,7 @@
           </mc:Choice>
           <mc:Fallback>
             <w:pict>
-              <v:shape w14:anchorId="10BF7178" id="Straight Arrow Connector 31" o:spid="_x0000_s1026" type="#_x0000_t32" style="position:absolute;margin-left:51.75pt;margin-top:133.6pt;width:0;height:92.25pt;z-index:251680768;visibility:visible;mso-wrap-style:square;mso-wrap-distance-left:9pt;mso-wrap-distance-top:0;mso-wrap-distance-right:9pt;mso-wrap-distance-bottom:0;mso-position-horizontal:absolute;mso-position-horizontal-relative:text;mso-position-vertical:absolute;mso-position-vertical-relative:text" o:gfxdata="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" strokecolor="#5b9bd5 [3204]" strokeweight=".5pt">
+              <v:shape w14:anchorId="3AAECFD8" id="Straight Arrow Connector 31" o:spid="_x0000_s1026" type="#_x0000_t32" style="position:absolute;margin-left:51.75pt;margin-top:133.6pt;width:0;height:92.25pt;z-index:251680768;visibility:visible;mso-wrap-style:square;mso-wrap-distance-left:9pt;mso-wrap-distance-top:0;mso-wrap-distance-right:9pt;mso-wrap-distance-bottom:0;mso-position-horizontal:absolute;mso-position-horizontal-relative:text;mso-position-vertical:absolute;mso-position-vertical-relative:text" o:gfxdata="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" strokecolor="#5b9bd5 [3204]" strokeweight=".5pt">
                 <v:stroke endarrow="block" joinstyle="miter"/>
               </v:shape>
             </w:pict>
@@ -1733,99 +2312,7 @@
         <mc:AlternateContent>
           <mc:Choice Requires="wps">
             <w:drawing>
-              <wp:anchor distT="0" distB="0" distL="114300" distR="114300" simplePos="0" relativeHeight="251678720" behindDoc="0" locked="0" layoutInCell="1" allowOverlap="1" wp14:anchorId="3AF1F44D" wp14:editId="6F35F1A1">
-                <wp:simplePos x="0" y="0"/>
-                <wp:positionH relativeFrom="column">
-                  <wp:posOffset>2228850</wp:posOffset>
-                </wp:positionH>
-                <wp:positionV relativeFrom="paragraph">
-                  <wp:posOffset>2839720</wp:posOffset>
-                </wp:positionV>
-                <wp:extent cx="1428750" cy="762000"/>
-                <wp:effectExtent l="0" t="0" r="19050" b="19050"/>
-                <wp:wrapNone/>
-                <wp:docPr id="27" name="Rounded Rectangle 27"/>
-                <wp:cNvGraphicFramePr/>
-                <a:graphic xmlns:a="http://schemas.openxmlformats.org/drawingml/2006/main">
-                  <a:graphicData uri="http://schemas.microsoft.com/office/word/2010/wordprocessingShape">
-                    <wps:wsp>
-                      <wps:cNvSpPr/>
-                      <wps:spPr>
-                        <a:xfrm>
-                          <a:off x="0" y="0"/>
-                          <a:ext cx="1428750" cy="762000"/>
-                        </a:xfrm>
-                        <a:prstGeom prst="roundRect">
-                          <a:avLst/>
-                        </a:prstGeom>
-                      </wps:spPr>
-                      <wps:style>
-                        <a:lnRef idx="2">
-                          <a:schemeClr val="accent6"/>
-                        </a:lnRef>
-                        <a:fillRef idx="1">
-                          <a:schemeClr val="lt1"/>
-                        </a:fillRef>
-                        <a:effectRef idx="0">
-                          <a:schemeClr val="accent6"/>
-                        </a:effectRef>
-                        <a:fontRef idx="minor">
-                          <a:schemeClr val="dk1"/>
-                        </a:fontRef>
-                      </wps:style>
-                      <wps:txbx>
-                        <w:txbxContent>
-                          <w:p>
-                            <w:pPr>
-                              <w:jc w:val="center"/>
-                            </w:pPr>
-                            <w:r>
-                              <w:t>INSERT CREDIT CARD INFORMATION</w:t>
-                            </w:r>
-                          </w:p>
-                        </w:txbxContent>
-                      </wps:txbx>
-                      <wps:bodyPr rot="0" spcFirstLastPara="0" vertOverflow="overflow" horzOverflow="overflow" vert="horz" wrap="square" lIns="91440" tIns="45720" rIns="91440" bIns="45720" numCol="1" spcCol="0" rtlCol="0" fromWordArt="0" anchor="ctr" anchorCtr="0" forceAA="0" compatLnSpc="1">
-                        <a:prstTxWarp prst="textNoShape">
-                          <a:avLst/>
-                        </a:prstTxWarp>
-                        <a:noAutofit/>
-                      </wps:bodyPr>
-                    </wps:wsp>
-                  </a:graphicData>
-                </a:graphic>
-              </wp:anchor>
-            </w:drawing>
-          </mc:Choice>
-          <mc:Fallback>
-            <w:pict>
-              <v:roundrect w14:anchorId="3AF1F44D" id="Rounded Rectangle 27" o:spid="_x0000_s1034" style="position:absolute;margin-left:175.5pt;margin-top:223.6pt;width:112.5pt;height:60pt;z-index:251678720;visibility:visible;mso-wrap-style:square;mso-wrap-distance-left:9pt;mso-wrap-distance-top:0;mso-wrap-distance-right:9pt;mso-wrap-distance-bottom:0;mso-position-horizontal:absolute;mso-position-horizontal-relative:text;mso-position-vertical:absolute;mso-position-vertical-relative:text;v-text-anchor:middle" arcsize="10923f" o:gfxdata="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" fillcolor="white [3201]" strokecolor="#70ad47 [3209]" strokeweight="1pt">
-                <v:stroke joinstyle="miter"/>
-                <v:textbox>
-                  <w:txbxContent>
-                    <w:p>
-                      <w:pPr>
-                        <w:jc w:val="center"/>
-                      </w:pPr>
-                      <w:r>
-                        <w:t>INSERT CREDIT CARD INFORMATION</w:t>
-                      </w:r>
-                    </w:p>
-                  </w:txbxContent>
-                </v:textbox>
-              </v:roundrect>
-            </w:pict>
-          </mc:Fallback>
-        </mc:AlternateContent>
-      </w:r>
-      <w:r>
-        <w:rPr>
-          <w:noProof/>
-        </w:rPr>
-        <mc:AlternateContent>
-          <mc:Choice Requires="wps">
-            <w:drawing>
-              <wp:anchor distT="0" distB="0" distL="114300" distR="114300" simplePos="0" relativeHeight="251665408" behindDoc="0" locked="0" layoutInCell="1" allowOverlap="1" wp14:anchorId="6360C801" wp14:editId="12E5A894">
+              <wp:anchor distT="0" distB="0" distL="114300" distR="114300" simplePos="0" relativeHeight="251665408" behindDoc="0" locked="0" layoutInCell="1" allowOverlap="1" wp14:anchorId="5A3D5A80" wp14:editId="7EC5D516">
                 <wp:simplePos x="0" y="0"/>
                 <wp:positionH relativeFrom="column">
                   <wp:posOffset>1819275</wp:posOffset>
@@ -1929,7 +2416,7 @@
         <mc:AlternateContent>
           <mc:Choice Requires="wps">
             <w:drawing>
-              <wp:anchor distT="0" distB="0" distL="114300" distR="114300" simplePos="0" relativeHeight="251677696" behindDoc="0" locked="0" layoutInCell="1" allowOverlap="1" wp14:anchorId="39B0826C" wp14:editId="4388458C">
+              <wp:anchor distT="0" distB="0" distL="114300" distR="114300" simplePos="0" relativeHeight="251677696" behindDoc="0" locked="0" layoutInCell="1" allowOverlap="1" wp14:anchorId="068C9F1D" wp14:editId="5BC0C139">
                 <wp:simplePos x="0" y="0"/>
                 <wp:positionH relativeFrom="column">
                   <wp:posOffset>647700</wp:posOffset>
@@ -1995,7 +2482,7 @@
         <mc:AlternateContent>
           <mc:Choice Requires="wps">
             <w:drawing>
-              <wp:anchor distT="0" distB="0" distL="114300" distR="114300" simplePos="0" relativeHeight="251676672" behindDoc="0" locked="0" layoutInCell="1" allowOverlap="1" wp14:anchorId="5DE0DD4E" wp14:editId="1696E430">
+              <wp:anchor distT="0" distB="0" distL="114300" distR="114300" simplePos="0" relativeHeight="251676672" behindDoc="0" locked="0" layoutInCell="1" allowOverlap="1" wp14:anchorId="0CC18F90" wp14:editId="78AD3158">
                 <wp:simplePos x="0" y="0"/>
                 <wp:positionH relativeFrom="column">
                   <wp:posOffset>-19050</wp:posOffset>
@@ -2061,7 +2548,7 @@
           </mc:Choice>
           <mc:Fallback>
             <w:pict>
-              <v:roundrect w14:anchorId="5DE0DD4E" id="Rounded Rectangle 24" o:spid="_x0000_s1036" style="position:absolute;margin-left:-1.5pt;margin-top:94.6pt;width:108.75pt;height:37.5pt;z-index:251676672;visibility:visible;mso-wrap-style:square;mso-wrap-distance-left:9pt;mso-wrap-distance-top:0;mso-wrap-distance-right:9pt;mso-wrap-distance-bottom:0;mso-position-horizontal:absolute;mso-position-horizontal-relative:text;mso-position-vertical:absolute;mso-position-vertical-relative:text;v-text-anchor:middle" arcsize="10923f" o:gfxdata="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" fillcolor="white [3201]" strokecolor="#70ad47 [3209]" strokeweight="1pt">
+              <v:roundrect w14:anchorId="0CC18F90" id="Rounded Rectangle 24" o:spid="_x0000_s1039" style="position:absolute;margin-left:-1.5pt;margin-top:94.6pt;width:108.75pt;height:37.5pt;z-index:251676672;visibility:visible;mso-wrap-style:square;mso-wrap-distance-left:9pt;mso-wrap-distance-top:0;mso-wrap-distance-right:9pt;mso-wrap-distance-bottom:0;mso-position-horizontal:absolute;mso-position-horizontal-relative:text;mso-position-vertical:absolute;mso-position-vertical-relative:text;v-text-anchor:middle" arcsize="10923f" o:gfxdata="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" fillcolor="white [3201]" strokecolor="#70ad47 [3209]" strokeweight="1pt">
                 <v:stroke joinstyle="miter"/>
                 <v:textbox>
                   <w:txbxContent>
@@ -2087,73 +2574,7 @@
         <mc:AlternateContent>
           <mc:Choice Requires="wps">
             <w:drawing>
-              <wp:anchor distT="0" distB="0" distL="114300" distR="114300" simplePos="0" relativeHeight="251675648" behindDoc="0" locked="0" layoutInCell="1" allowOverlap="1" wp14:anchorId="35BCB9AA" wp14:editId="242B7963">
-                <wp:simplePos x="0" y="0"/>
-                <wp:positionH relativeFrom="column">
-                  <wp:posOffset>3228975</wp:posOffset>
-                </wp:positionH>
-                <wp:positionV relativeFrom="paragraph">
-                  <wp:posOffset>1487170</wp:posOffset>
-                </wp:positionV>
-                <wp:extent cx="914400" cy="342900"/>
-                <wp:effectExtent l="0" t="0" r="57150" b="57150"/>
-                <wp:wrapNone/>
-                <wp:docPr id="23" name="Straight Arrow Connector 23"/>
-                <wp:cNvGraphicFramePr/>
-                <a:graphic xmlns:a="http://schemas.openxmlformats.org/drawingml/2006/main">
-                  <a:graphicData uri="http://schemas.microsoft.com/office/word/2010/wordprocessingShape">
-                    <wps:wsp>
-                      <wps:cNvCnPr/>
-                      <wps:spPr>
-                        <a:xfrm>
-                          <a:off x="0" y="0"/>
-                          <a:ext cx="914400" cy="342900"/>
-                        </a:xfrm>
-                        <a:prstGeom prst="straightConnector1">
-                          <a:avLst/>
-                        </a:prstGeom>
-                        <a:ln>
-                          <a:tailEnd type="triangle"/>
-                        </a:ln>
-                      </wps:spPr>
-                      <wps:style>
-                        <a:lnRef idx="1">
-                          <a:schemeClr val="accent1"/>
-                        </a:lnRef>
-                        <a:fillRef idx="0">
-                          <a:schemeClr val="accent1"/>
-                        </a:fillRef>
-                        <a:effectRef idx="0">
-                          <a:schemeClr val="accent1"/>
-                        </a:effectRef>
-                        <a:fontRef idx="minor">
-                          <a:schemeClr val="tx1"/>
-                        </a:fontRef>
-                      </wps:style>
-                      <wps:bodyPr/>
-                    </wps:wsp>
-                  </a:graphicData>
-                </a:graphic>
-              </wp:anchor>
-            </w:drawing>
-          </mc:Choice>
-          <mc:Fallback>
-            <w:pict>
-              <v:shape w14:anchorId="411A8732" id="Straight Arrow Connector 23" o:spid="_x0000_s1026" type="#_x0000_t32" style="position:absolute;margin-left:254.25pt;margin-top:117.1pt;width:1in;height:27pt;z-index:251675648;visibility:visible;mso-wrap-style:square;mso-wrap-distance-left:9pt;mso-wrap-distance-top:0;mso-wrap-distance-right:9pt;mso-wrap-distance-bottom:0;mso-position-horizontal:absolute;mso-position-horizontal-relative:text;mso-position-vertical:absolute;mso-position-vertical-relative:text" o:gfxdata="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" strokecolor="#5b9bd5 [3204]" strokeweight=".5pt">
-                <v:stroke endarrow="block" joinstyle="miter"/>
-              </v:shape>
-            </w:pict>
-          </mc:Fallback>
-        </mc:AlternateContent>
-      </w:r>
-      <w:r>
-        <w:rPr>
-          <w:noProof/>
-        </w:rPr>
-        <mc:AlternateContent>
-          <mc:Choice Requires="wps">
-            <w:drawing>
-              <wp:anchor distT="0" distB="0" distL="114300" distR="114300" simplePos="0" relativeHeight="251674624" behindDoc="0" locked="0" layoutInCell="1" allowOverlap="1" wp14:anchorId="32DCA182" wp14:editId="552CCA32">
+              <wp:anchor distT="0" distB="0" distL="114300" distR="114300" simplePos="0" relativeHeight="251674624" behindDoc="0" locked="0" layoutInCell="1" allowOverlap="1" wp14:anchorId="1B4E616B" wp14:editId="28FC1945">
                 <wp:simplePos x="0" y="0"/>
                 <wp:positionH relativeFrom="column">
                   <wp:posOffset>3200400</wp:posOffset>
@@ -2205,101 +2626,9 @@
           </mc:Choice>
           <mc:Fallback>
             <w:pict>
-              <v:shape w14:anchorId="1847B2C6" id="Straight Arrow Connector 22" o:spid="_x0000_s1026" type="#_x0000_t32" style="position:absolute;margin-left:252pt;margin-top:72.1pt;width:71.25pt;height:45pt;flip:y;z-index:251674624;visibility:visible;mso-wrap-style:square;mso-wrap-distance-left:9pt;mso-wrap-distance-top:0;mso-wrap-distance-right:9pt;mso-wrap-distance-bottom:0;mso-position-horizontal:absolute;mso-position-horizontal-relative:text;mso-position-vertical:absolute;mso-position-vertical-relative:text" o:gfxdata="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" strokecolor="#5b9bd5 [3204]" strokeweight=".5pt">
+              <v:shape w14:anchorId="399240D5" id="Straight Arrow Connector 22" o:spid="_x0000_s1026" type="#_x0000_t32" style="position:absolute;margin-left:252pt;margin-top:72.1pt;width:71.25pt;height:45pt;flip:y;z-index:251674624;visibility:visible;mso-wrap-style:square;mso-wrap-distance-left:9pt;mso-wrap-distance-top:0;mso-wrap-distance-right:9pt;mso-wrap-distance-bottom:0;mso-position-horizontal:absolute;mso-position-horizontal-relative:text;mso-position-vertical:absolute;mso-position-vertical-relative:text" o:gfxdata="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" strokecolor="#5b9bd5 [3204]" strokeweight=".5pt">
                 <v:stroke endarrow="block" joinstyle="miter"/>
               </v:shape>
-            </w:pict>
-          </mc:Fallback>
-        </mc:AlternateContent>
-      </w:r>
-      <w:r>
-        <w:rPr>
-          <w:noProof/>
-        </w:rPr>
-        <mc:AlternateContent>
-          <mc:Choice Requires="wps">
-            <w:drawing>
-              <wp:anchor distT="0" distB="0" distL="114300" distR="114300" simplePos="0" relativeHeight="251673600" behindDoc="0" locked="0" layoutInCell="1" allowOverlap="1" wp14:anchorId="3255D56E" wp14:editId="21E99AB4">
-                <wp:simplePos x="0" y="0"/>
-                <wp:positionH relativeFrom="column">
-                  <wp:posOffset>4124325</wp:posOffset>
-                </wp:positionH>
-                <wp:positionV relativeFrom="paragraph">
-                  <wp:posOffset>1534795</wp:posOffset>
-                </wp:positionV>
-                <wp:extent cx="1257300" cy="485775"/>
-                <wp:effectExtent l="0" t="0" r="19050" b="28575"/>
-                <wp:wrapNone/>
-                <wp:docPr id="21" name="Rounded Rectangle 21"/>
-                <wp:cNvGraphicFramePr/>
-                <a:graphic xmlns:a="http://schemas.openxmlformats.org/drawingml/2006/main">
-                  <a:graphicData uri="http://schemas.microsoft.com/office/word/2010/wordprocessingShape">
-                    <wps:wsp>
-                      <wps:cNvSpPr/>
-                      <wps:spPr>
-                        <a:xfrm>
-                          <a:off x="0" y="0"/>
-                          <a:ext cx="1257300" cy="485775"/>
-                        </a:xfrm>
-                        <a:prstGeom prst="roundRect">
-                          <a:avLst/>
-                        </a:prstGeom>
-                      </wps:spPr>
-                      <wps:style>
-                        <a:lnRef idx="2">
-                          <a:schemeClr val="accent6"/>
-                        </a:lnRef>
-                        <a:fillRef idx="1">
-                          <a:schemeClr val="lt1"/>
-                        </a:fillRef>
-                        <a:effectRef idx="0">
-                          <a:schemeClr val="accent6"/>
-                        </a:effectRef>
-                        <a:fontRef idx="minor">
-                          <a:schemeClr val="dk1"/>
-                        </a:fontRef>
-                      </wps:style>
-                      <wps:txbx>
-                        <w:txbxContent>
-                          <w:p>
-                            <w:pPr>
-                              <w:jc w:val="center"/>
-                            </w:pPr>
-                            <w:r>
-                              <w:t>SUBMIT ORDER</w:t>
-                            </w:r>
-                          </w:p>
-                        </w:txbxContent>
-                      </wps:txbx>
-                      <wps:bodyPr rot="0" spcFirstLastPara="0" vertOverflow="overflow" horzOverflow="overflow" vert="horz" wrap="square" lIns="91440" tIns="45720" rIns="91440" bIns="45720" numCol="1" spcCol="0" rtlCol="0" fromWordArt="0" anchor="ctr" anchorCtr="0" forceAA="0" compatLnSpc="1">
-                        <a:prstTxWarp prst="textNoShape">
-                          <a:avLst/>
-                        </a:prstTxWarp>
-                        <a:noAutofit/>
-                      </wps:bodyPr>
-                    </wps:wsp>
-                  </a:graphicData>
-                </a:graphic>
-              </wp:anchor>
-            </w:drawing>
-          </mc:Choice>
-          <mc:Fallback>
-            <w:pict>
-              <v:roundrect w14:anchorId="3255D56E" id="Rounded Rectangle 21" o:spid="_x0000_s1037" style="position:absolute;margin-left:324.75pt;margin-top:120.85pt;width:99pt;height:38.25pt;z-index:251673600;visibility:visible;mso-wrap-style:square;mso-wrap-distance-left:9pt;mso-wrap-distance-top:0;mso-wrap-distance-right:9pt;mso-wrap-distance-bottom:0;mso-position-horizontal:absolute;mso-position-horizontal-relative:text;mso-position-vertical:absolute;mso-position-vertical-relative:text;v-text-anchor:middle" arcsize="10923f" o:gfxdata="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" fillcolor="white [3201]" strokecolor="#70ad47 [3209]" strokeweight="1pt">
-                <v:stroke joinstyle="miter"/>
-                <v:textbox>
-                  <w:txbxContent>
-                    <w:p>
-                      <w:pPr>
-                        <w:jc w:val="center"/>
-                      </w:pPr>
-                      <w:r>
-                        <w:t>SUBMIT ORDER</w:t>
-                      </w:r>
-                    </w:p>
-                  </w:txbxContent>
-                </v:textbox>
-              </v:roundrect>
             </w:pict>
           </mc:Fallback>
         </mc:AlternateContent>

</xml_diff>

<commit_message>
redistributed positions ofthe diagram
</commit_message>
<xml_diff>
--- a/ModelDiagramUser.docx
+++ b/ModelDiagramUser.docx
@@ -10,7 +10,7 @@
         <mc:AlternateContent>
           <mc:Choice Requires="wps">
             <w:drawing>
-              <wp:anchor distT="0" distB="0" distL="114300" distR="114300" simplePos="0" relativeHeight="251659264" behindDoc="0" locked="0" layoutInCell="1" allowOverlap="1" wp14:anchorId="0CBDC619" wp14:editId="676554B8">
+              <wp:anchor distT="0" distB="0" distL="114300" distR="114300" simplePos="0" relativeHeight="251659264" behindDoc="0" locked="0" layoutInCell="1" allowOverlap="1" wp14:anchorId="17599BDB" wp14:editId="63BCD994">
                 <wp:simplePos x="0" y="0"/>
                 <wp:positionH relativeFrom="column">
                   <wp:posOffset>1676400</wp:posOffset>
@@ -90,7 +90,7 @@
           </mc:Choice>
           <mc:Fallback>
             <w:pict>
-              <v:roundrect w14:anchorId="0CBDC619" id="Rounded Rectangle 1" o:spid="_x0000_s1026" style="position:absolute;margin-left:132pt;margin-top:.75pt;width:156pt;height:48pt;z-index:251659264;visibility:visible;mso-wrap-style:square;mso-width-percent:0;mso-height-percent:0;mso-wrap-distance-left:9pt;mso-wrap-distance-top:0;mso-wrap-distance-right:9pt;mso-wrap-distance-bottom:0;mso-position-horizontal:absolute;mso-position-horizontal-relative:text;mso-position-vertical:absolute;mso-position-vertical-relative:text;mso-width-percent:0;mso-height-percent:0;mso-width-relative:margin;mso-height-relative:margin;v-text-anchor:middle" arcsize="10923f" o:gfxdata="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" fillcolor="white [3201]" strokecolor="#70ad47 [3209]" strokeweight="1pt">
+              <v:roundrect w14:anchorId="17599BDB" id="Rounded Rectangle 1" o:spid="_x0000_s1026" style="position:absolute;margin-left:132pt;margin-top:.75pt;width:156pt;height:48pt;z-index:251659264;visibility:visible;mso-wrap-style:square;mso-width-percent:0;mso-height-percent:0;mso-wrap-distance-left:9pt;mso-wrap-distance-top:0;mso-wrap-distance-right:9pt;mso-wrap-distance-bottom:0;mso-position-horizontal:absolute;mso-position-horizontal-relative:text;mso-position-vertical:absolute;mso-position-vertical-relative:text;mso-width-percent:0;mso-height-percent:0;mso-width-relative:margin;mso-height-relative:margin;v-text-anchor:middle" arcsize="10923f" o:gfxdata="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" fillcolor="white [3201]" strokecolor="#70ad47 [3209]" strokeweight="1pt">
                 <v:stroke joinstyle="miter"/>
                 <v:textbox>
                   <w:txbxContent>
@@ -137,146 +137,13 @@
         <mc:AlternateContent>
           <mc:Choice Requires="wps">
             <w:drawing>
-              <wp:anchor distT="0" distB="0" distL="114300" distR="114300" simplePos="0" relativeHeight="251689984" behindDoc="0" locked="0" layoutInCell="1" allowOverlap="1">
+              <wp:anchor distT="0" distB="0" distL="114300" distR="114300" simplePos="0" relativeHeight="251682816" behindDoc="0" locked="0" layoutInCell="1" allowOverlap="1" wp14:anchorId="6A872733" wp14:editId="5DF7D0ED">
                 <wp:simplePos x="0" y="0"/>
                 <wp:positionH relativeFrom="column">
-                  <wp:posOffset>2495549</wp:posOffset>
+                  <wp:posOffset>1924050</wp:posOffset>
                 </wp:positionH>
                 <wp:positionV relativeFrom="paragraph">
-                  <wp:posOffset>76200</wp:posOffset>
-                </wp:positionV>
-                <wp:extent cx="1438275" cy="2495550"/>
-                <wp:effectExtent l="0" t="0" r="28575" b="19050"/>
-                <wp:wrapNone/>
-                <wp:docPr id="43" name="Straight Connector 43"/>
-                <wp:cNvGraphicFramePr/>
-                <a:graphic xmlns:a="http://schemas.openxmlformats.org/drawingml/2006/main">
-                  <a:graphicData uri="http://schemas.microsoft.com/office/word/2010/wordprocessingShape">
-                    <wps:wsp>
-                      <wps:cNvCnPr/>
-                      <wps:spPr>
-                        <a:xfrm>
-                          <a:off x="0" y="0"/>
-                          <a:ext cx="1438275" cy="2495550"/>
-                        </a:xfrm>
-                        <a:prstGeom prst="line">
-                          <a:avLst/>
-                        </a:prstGeom>
-                      </wps:spPr>
-                      <wps:style>
-                        <a:lnRef idx="1">
-                          <a:schemeClr val="accent1"/>
-                        </a:lnRef>
-                        <a:fillRef idx="0">
-                          <a:schemeClr val="accent1"/>
-                        </a:fillRef>
-                        <a:effectRef idx="0">
-                          <a:schemeClr val="accent1"/>
-                        </a:effectRef>
-                        <a:fontRef idx="minor">
-                          <a:schemeClr val="tx1"/>
-                        </a:fontRef>
-                      </wps:style>
-                      <wps:bodyPr/>
-                    </wps:wsp>
-                  </a:graphicData>
-                </a:graphic>
-              </wp:anchor>
-            </w:drawing>
-          </mc:Choice>
-          <mc:Fallback>
-            <w:pict>
-              <v:line w14:anchorId="2BF70DCA" id="Straight Connector 43" o:spid="_x0000_s1026" style="position:absolute;z-index:251689984;visibility:visible;mso-wrap-style:square;mso-wrap-distance-left:9pt;mso-wrap-distance-top:0;mso-wrap-distance-right:9pt;mso-wrap-distance-bottom:0;mso-position-horizontal:absolute;mso-position-horizontal-relative:text;mso-position-vertical:absolute;mso-position-vertical-relative:text" from="196.5pt,6pt" to="309.75pt,202.5pt" o:gfxdata="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" strokecolor="#5b9bd5 [3204]" strokeweight=".5pt">
-                <v:stroke joinstyle="miter"/>
-              </v:line>
-            </w:pict>
-          </mc:Fallback>
-        </mc:AlternateContent>
-      </w:r>
-      <w:r>
-        <w:rPr>
-          <w:noProof/>
-        </w:rPr>
-        <mc:AlternateContent>
-          <mc:Choice Requires="wps">
-            <w:drawing>
-              <wp:anchor distT="0" distB="0" distL="114300" distR="114300" simplePos="0" relativeHeight="251688960" behindDoc="0" locked="0" layoutInCell="1" allowOverlap="1">
-                <wp:simplePos x="0" y="0"/>
-                <wp:positionH relativeFrom="column">
-                  <wp:posOffset>2476500</wp:posOffset>
-                </wp:positionH>
-                <wp:positionV relativeFrom="paragraph">
-                  <wp:posOffset>66675</wp:posOffset>
-                </wp:positionV>
-                <wp:extent cx="0" cy="1352550"/>
-                <wp:effectExtent l="76200" t="0" r="57150" b="57150"/>
-                <wp:wrapNone/>
-                <wp:docPr id="42" name="Straight Arrow Connector 42"/>
-                <wp:cNvGraphicFramePr/>
-                <a:graphic xmlns:a="http://schemas.openxmlformats.org/drawingml/2006/main">
-                  <a:graphicData uri="http://schemas.microsoft.com/office/word/2010/wordprocessingShape">
-                    <wps:wsp>
-                      <wps:cNvCnPr/>
-                      <wps:spPr>
-                        <a:xfrm>
-                          <a:off x="0" y="0"/>
-                          <a:ext cx="0" cy="1352550"/>
-                        </a:xfrm>
-                        <a:prstGeom prst="straightConnector1">
-                          <a:avLst/>
-                        </a:prstGeom>
-                        <a:ln>
-                          <a:tailEnd type="triangle"/>
-                        </a:ln>
-                      </wps:spPr>
-                      <wps:style>
-                        <a:lnRef idx="1">
-                          <a:schemeClr val="accent1"/>
-                        </a:lnRef>
-                        <a:fillRef idx="0">
-                          <a:schemeClr val="accent1"/>
-                        </a:fillRef>
-                        <a:effectRef idx="0">
-                          <a:schemeClr val="accent1"/>
-                        </a:effectRef>
-                        <a:fontRef idx="minor">
-                          <a:schemeClr val="tx1"/>
-                        </a:fontRef>
-                      </wps:style>
-                      <wps:bodyPr/>
-                    </wps:wsp>
-                  </a:graphicData>
-                </a:graphic>
-              </wp:anchor>
-            </w:drawing>
-          </mc:Choice>
-          <mc:Fallback>
-            <w:pict>
-              <v:shapetype w14:anchorId="798722C2" id="_x0000_t32" coordsize="21600,21600" o:spt="32" o:oned="t" path="m,l21600,21600e" filled="f">
-                <v:path arrowok="t" fillok="f" o:connecttype="none"/>
-                <o:lock v:ext="edit" shapetype="t"/>
-              </v:shapetype>
-              <v:shape id="Straight Arrow Connector 42" o:spid="_x0000_s1026" type="#_x0000_t32" style="position:absolute;margin-left:195pt;margin-top:5.25pt;width:0;height:106.5pt;z-index:251688960;visibility:visible;mso-wrap-style:square;mso-wrap-distance-left:9pt;mso-wrap-distance-top:0;mso-wrap-distance-right:9pt;mso-wrap-distance-bottom:0;mso-position-horizontal:absolute;mso-position-horizontal-relative:text;mso-position-vertical:absolute;mso-position-vertical-relative:text" o:gfxdata="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" strokecolor="#5b9bd5 [3204]" strokeweight=".5pt">
-                <v:stroke endarrow="block" joinstyle="miter"/>
-              </v:shape>
-            </w:pict>
-          </mc:Fallback>
-        </mc:AlternateContent>
-      </w:r>
-      <w:r>
-        <w:rPr>
-          <w:noProof/>
-        </w:rPr>
-        <mc:AlternateContent>
-          <mc:Choice Requires="wps">
-            <w:drawing>
-              <wp:anchor distT="0" distB="0" distL="114300" distR="114300" simplePos="0" relativeHeight="251682816" behindDoc="0" locked="0" layoutInCell="1" allowOverlap="1">
-                <wp:simplePos x="0" y="0"/>
-                <wp:positionH relativeFrom="column">
-                  <wp:posOffset>3705225</wp:posOffset>
-                </wp:positionH>
-                <wp:positionV relativeFrom="paragraph">
-                  <wp:posOffset>142876</wp:posOffset>
+                  <wp:posOffset>247650</wp:posOffset>
                 </wp:positionV>
                 <wp:extent cx="1314450" cy="304800"/>
                 <wp:effectExtent l="0" t="0" r="19050" b="19050"/>
@@ -339,7 +206,7 @@
           </mc:Choice>
           <mc:Fallback>
             <w:pict>
-              <v:roundrect id="Rounded Rectangle 33" o:spid="_x0000_s1027" style="position:absolute;margin-left:291.75pt;margin-top:11.25pt;width:103.5pt;height:24pt;z-index:251682816;visibility:visible;mso-wrap-style:square;mso-height-percent:0;mso-wrap-distance-left:9pt;mso-wrap-distance-top:0;mso-wrap-distance-right:9pt;mso-wrap-distance-bottom:0;mso-position-horizontal:absolute;mso-position-horizontal-relative:text;mso-position-vertical:absolute;mso-position-vertical-relative:text;mso-height-percent:0;mso-height-relative:margin;v-text-anchor:middle" arcsize="10923f" o:gfxdata="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" fillcolor="white [3201]" strokecolor="#70ad47 [3209]" strokeweight="1pt">
+              <v:roundrect w14:anchorId="6A872733" id="Rounded Rectangle 33" o:spid="_x0000_s1027" style="position:absolute;margin-left:151.5pt;margin-top:19.5pt;width:103.5pt;height:24pt;z-index:251682816;visibility:visible;mso-wrap-style:square;mso-height-percent:0;mso-wrap-distance-left:9pt;mso-wrap-distance-top:0;mso-wrap-distance-right:9pt;mso-wrap-distance-bottom:0;mso-position-horizontal:absolute;mso-position-horizontal-relative:text;mso-position-vertical:absolute;mso-position-vertical-relative:text;mso-height-percent:0;mso-height-relative:margin;v-text-anchor:middle" arcsize="10923f" o:gfxdata="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" fillcolor="white [3201]" strokecolor="#70ad47 [3209]" strokeweight="1pt">
                 <v:stroke joinstyle="miter"/>
                 <v:textbox>
                   <w:txbxContent>
@@ -365,7 +232,156 @@
         <mc:AlternateContent>
           <mc:Choice Requires="wps">
             <w:drawing>
-              <wp:anchor distT="0" distB="0" distL="114300" distR="114300" simplePos="0" relativeHeight="251667456" behindDoc="0" locked="0" layoutInCell="1" allowOverlap="1">
+              <wp:anchor distT="0" distB="0" distL="114300" distR="114300" simplePos="0" relativeHeight="251701248" behindDoc="0" locked="0" layoutInCell="1" allowOverlap="1" wp14:anchorId="586F3618" wp14:editId="3D7B1F3F">
+                <wp:simplePos x="0" y="0"/>
+                <wp:positionH relativeFrom="column">
+                  <wp:posOffset>3171825</wp:posOffset>
+                </wp:positionH>
+                <wp:positionV relativeFrom="paragraph">
+                  <wp:posOffset>47625</wp:posOffset>
+                </wp:positionV>
+                <wp:extent cx="314325" cy="2305050"/>
+                <wp:effectExtent l="38100" t="0" r="9525" b="95250"/>
+                <wp:wrapNone/>
+                <wp:docPr id="39" name="Elbow Connector 39"/>
+                <wp:cNvGraphicFramePr/>
+                <a:graphic xmlns:a="http://schemas.openxmlformats.org/drawingml/2006/main">
+                  <a:graphicData uri="http://schemas.microsoft.com/office/word/2010/wordprocessingShape">
+                    <wps:wsp>
+                      <wps:cNvCnPr/>
+                      <wps:spPr>
+                        <a:xfrm flipH="1">
+                          <a:off x="0" y="0"/>
+                          <a:ext cx="314325" cy="2305050"/>
+                        </a:xfrm>
+                        <a:prstGeom prst="bentConnector3">
+                          <a:avLst/>
+                        </a:prstGeom>
+                        <a:ln>
+                          <a:tailEnd type="triangle"/>
+                        </a:ln>
+                      </wps:spPr>
+                      <wps:style>
+                        <a:lnRef idx="1">
+                          <a:schemeClr val="accent1"/>
+                        </a:lnRef>
+                        <a:fillRef idx="0">
+                          <a:schemeClr val="accent1"/>
+                        </a:fillRef>
+                        <a:effectRef idx="0">
+                          <a:schemeClr val="accent1"/>
+                        </a:effectRef>
+                        <a:fontRef idx="minor">
+                          <a:schemeClr val="tx1"/>
+                        </a:fontRef>
+                      </wps:style>
+                      <wps:bodyPr/>
+                    </wps:wsp>
+                  </a:graphicData>
+                </a:graphic>
+              </wp:anchor>
+            </w:drawing>
+          </mc:Choice>
+          <mc:Fallback>
+            <w:pict>
+              <v:shapetype w14:anchorId="56F2EA67" id="_x0000_t34" coordsize="21600,21600" o:spt="34" o:oned="t" adj="10800" path="m,l@0,0@0,21600,21600,21600e" filled="f">
+                <v:stroke joinstyle="miter"/>
+                <v:formulas>
+                  <v:f eqn="val #0"/>
+                </v:formulas>
+                <v:path arrowok="t" fillok="f" o:connecttype="none"/>
+                <v:handles>
+                  <v:h position="#0,center"/>
+                </v:handles>
+                <o:lock v:ext="edit" shapetype="t"/>
+              </v:shapetype>
+              <v:shape id="Elbow Connector 39" o:spid="_x0000_s1026" type="#_x0000_t34" style="position:absolute;margin-left:249.75pt;margin-top:3.75pt;width:24.75pt;height:181.5pt;flip:x;z-index:251701248;visibility:visible;mso-wrap-style:square;mso-wrap-distance-left:9pt;mso-wrap-distance-top:0;mso-wrap-distance-right:9pt;mso-wrap-distance-bottom:0;mso-position-horizontal:absolute;mso-position-horizontal-relative:text;mso-position-vertical:absolute;mso-position-vertical-relative:text" o:gfxdata="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" strokecolor="#5b9bd5 [3204]" strokeweight=".5pt">
+                <v:stroke endarrow="block"/>
+              </v:shape>
+            </w:pict>
+          </mc:Fallback>
+        </mc:AlternateContent>
+      </w:r>
+      <w:r>
+        <w:rPr>
+          <w:noProof/>
+        </w:rPr>
+        <mc:AlternateContent>
+          <mc:Choice Requires="wps">
+            <w:drawing>
+              <wp:anchor distT="0" distB="0" distL="114300" distR="114300" simplePos="0" relativeHeight="251700224" behindDoc="0" locked="0" layoutInCell="1" allowOverlap="1" wp14:anchorId="376A7646" wp14:editId="0A4832BA">
+                <wp:simplePos x="0" y="0"/>
+                <wp:positionH relativeFrom="column">
+                  <wp:posOffset>3095625</wp:posOffset>
+                </wp:positionH>
+                <wp:positionV relativeFrom="paragraph">
+                  <wp:posOffset>47625</wp:posOffset>
+                </wp:positionV>
+                <wp:extent cx="476250" cy="1647825"/>
+                <wp:effectExtent l="38100" t="0" r="19050" b="85725"/>
+                <wp:wrapNone/>
+                <wp:docPr id="30" name="Elbow Connector 30"/>
+                <wp:cNvGraphicFramePr/>
+                <a:graphic xmlns:a="http://schemas.openxmlformats.org/drawingml/2006/main">
+                  <a:graphicData uri="http://schemas.microsoft.com/office/word/2010/wordprocessingShape">
+                    <wps:wsp>
+                      <wps:cNvCnPr/>
+                      <wps:spPr>
+                        <a:xfrm flipH="1">
+                          <a:off x="0" y="0"/>
+                          <a:ext cx="476250" cy="1647825"/>
+                        </a:xfrm>
+                        <a:prstGeom prst="bentConnector3">
+                          <a:avLst/>
+                        </a:prstGeom>
+                        <a:ln>
+                          <a:tailEnd type="triangle"/>
+                        </a:ln>
+                      </wps:spPr>
+                      <wps:style>
+                        <a:lnRef idx="1">
+                          <a:schemeClr val="accent1"/>
+                        </a:lnRef>
+                        <a:fillRef idx="0">
+                          <a:schemeClr val="accent1"/>
+                        </a:fillRef>
+                        <a:effectRef idx="0">
+                          <a:schemeClr val="accent1"/>
+                        </a:effectRef>
+                        <a:fontRef idx="minor">
+                          <a:schemeClr val="tx1"/>
+                        </a:fontRef>
+                      </wps:style>
+                      <wps:bodyPr/>
+                    </wps:wsp>
+                  </a:graphicData>
+                </a:graphic>
+                <wp14:sizeRelH relativeFrom="margin">
+                  <wp14:pctWidth>0</wp14:pctWidth>
+                </wp14:sizeRelH>
+                <wp14:sizeRelV relativeFrom="margin">
+                  <wp14:pctHeight>0</wp14:pctHeight>
+                </wp14:sizeRelV>
+              </wp:anchor>
+            </w:drawing>
+          </mc:Choice>
+          <mc:Fallback>
+            <w:pict>
+              <v:shape w14:anchorId="579D5F5C" id="Elbow Connector 30" o:spid="_x0000_s1026" type="#_x0000_t34" style="position:absolute;margin-left:243.75pt;margin-top:3.75pt;width:37.5pt;height:129.75pt;flip:x;z-index:251700224;visibility:visible;mso-wrap-style:square;mso-width-percent:0;mso-height-percent:0;mso-wrap-distance-left:9pt;mso-wrap-distance-top:0;mso-wrap-distance-right:9pt;mso-wrap-distance-bottom:0;mso-position-horizontal:absolute;mso-position-horizontal-relative:text;mso-position-vertical:absolute;mso-position-vertical-relative:text;mso-width-percent:0;mso-height-percent:0;mso-width-relative:margin;mso-height-relative:margin" o:gfxdata="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" strokecolor="#5b9bd5 [3204]" strokeweight=".5pt">
+                <v:stroke endarrow="block"/>
+              </v:shape>
+            </w:pict>
+          </mc:Fallback>
+        </mc:AlternateContent>
+      </w:r>
+      <w:r>
+        <w:rPr>
+          <w:noProof/>
+        </w:rPr>
+        <mc:AlternateContent>
+          <mc:Choice Requires="wps">
+            <w:drawing>
+              <wp:anchor distT="0" distB="0" distL="114300" distR="114300" simplePos="0" relativeHeight="251667456" behindDoc="0" locked="0" layoutInCell="1" allowOverlap="1" wp14:anchorId="0ECEAE23" wp14:editId="29FB40C5">
                 <wp:simplePos x="0" y="0"/>
                 <wp:positionH relativeFrom="column">
                   <wp:posOffset>657225</wp:posOffset>
@@ -445,10 +461,10 @@
                   <wp:posOffset>1362075</wp:posOffset>
                 </wp:positionH>
                 <wp:positionV relativeFrom="paragraph">
-                  <wp:posOffset>67310</wp:posOffset>
+                  <wp:posOffset>124459</wp:posOffset>
                 </wp:positionV>
-                <wp:extent cx="2352675" cy="457200"/>
-                <wp:effectExtent l="0" t="57150" r="9525" b="19050"/>
+                <wp:extent cx="571500" cy="400050"/>
+                <wp:effectExtent l="0" t="38100" r="57150" b="19050"/>
                 <wp:wrapNone/>
                 <wp:docPr id="36" name="Straight Arrow Connector 36"/>
                 <wp:cNvGraphicFramePr/>
@@ -459,7 +475,7 @@
                       <wps:spPr>
                         <a:xfrm flipV="1">
                           <a:off x="0" y="0"/>
-                          <a:ext cx="2352675" cy="457200"/>
+                          <a:ext cx="571500" cy="400050"/>
                         </a:xfrm>
                         <a:prstGeom prst="straightConnector1">
                           <a:avLst/>
@@ -497,7 +513,11 @@
           </mc:Choice>
           <mc:Fallback>
             <w:pict>
-              <v:shape w14:anchorId="6FCB1923" id="Straight Arrow Connector 36" o:spid="_x0000_s1026" type="#_x0000_t32" style="position:absolute;margin-left:107.25pt;margin-top:5.3pt;width:185.25pt;height:36pt;flip:y;z-index:251685888;visibility:visible;mso-wrap-style:square;mso-width-percent:0;mso-height-percent:0;mso-wrap-distance-left:9pt;mso-wrap-distance-top:0;mso-wrap-distance-right:9pt;mso-wrap-distance-bottom:0;mso-position-horizontal:absolute;mso-position-horizontal-relative:text;mso-position-vertical:absolute;mso-position-vertical-relative:text;mso-width-percent:0;mso-height-percent:0;mso-width-relative:margin;mso-height-relative:margin" o:gfxdata="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" strokecolor="#5b9bd5 [3204]" strokeweight=".5pt">
+              <v:shapetype w14:anchorId="21EF5611" id="_x0000_t32" coordsize="21600,21600" o:spt="32" o:oned="t" path="m,l21600,21600e" filled="f">
+                <v:path arrowok="t" fillok="f" o:connecttype="none"/>
+                <o:lock v:ext="edit" shapetype="t"/>
+              </v:shapetype>
+              <v:shape id="Straight Arrow Connector 36" o:spid="_x0000_s1026" type="#_x0000_t32" style="position:absolute;margin-left:107.25pt;margin-top:9.8pt;width:45pt;height:31.5pt;flip:y;z-index:251685888;visibility:visible;mso-wrap-style:square;mso-width-percent:0;mso-height-percent:0;mso-wrap-distance-left:9pt;mso-wrap-distance-top:0;mso-wrap-distance-right:9pt;mso-wrap-distance-bottom:0;mso-position-horizontal:absolute;mso-position-horizontal-relative:text;mso-position-vertical:absolute;mso-position-vertical-relative:text;mso-width-percent:0;mso-height-percent:0;mso-width-relative:margin;mso-height-relative:margin" o:gfxdata="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" strokecolor="#5b9bd5 [3204]" strokeweight=".5pt">
                 <v:stroke endarrow="block" joinstyle="miter"/>
               </v:shape>
             </w:pict>
@@ -513,16 +533,16 @@
         <mc:AlternateContent>
           <mc:Choice Requires="wps">
             <w:drawing>
-              <wp:anchor distT="0" distB="0" distL="114300" distR="114300" simplePos="0" relativeHeight="251687936" behindDoc="0" locked="0" layoutInCell="1" allowOverlap="1">
+              <wp:anchor distT="0" distB="0" distL="114300" distR="114300" simplePos="0" relativeHeight="251687936" behindDoc="0" locked="0" layoutInCell="1" allowOverlap="1" wp14:anchorId="4DAE3013" wp14:editId="2E771841">
                 <wp:simplePos x="0" y="0"/>
                 <wp:positionH relativeFrom="column">
                   <wp:posOffset>1371600</wp:posOffset>
                 </wp:positionH>
                 <wp:positionV relativeFrom="paragraph">
-                  <wp:posOffset>255270</wp:posOffset>
+                  <wp:posOffset>257811</wp:posOffset>
                 </wp:positionV>
-                <wp:extent cx="2352675" cy="478790"/>
-                <wp:effectExtent l="0" t="0" r="85725" b="73660"/>
+                <wp:extent cx="581025" cy="266700"/>
+                <wp:effectExtent l="0" t="0" r="85725" b="57150"/>
                 <wp:wrapNone/>
                 <wp:docPr id="38" name="Straight Arrow Connector 38"/>
                 <wp:cNvGraphicFramePr/>
@@ -533,7 +553,7 @@
                       <wps:spPr>
                         <a:xfrm>
                           <a:off x="0" y="0"/>
-                          <a:ext cx="2352675" cy="478790"/>
+                          <a:ext cx="581025" cy="266700"/>
                         </a:xfrm>
                         <a:prstGeom prst="straightConnector1">
                           <a:avLst/>
@@ -571,7 +591,7 @@
           </mc:Choice>
           <mc:Fallback>
             <w:pict>
-              <v:shape w14:anchorId="631E7172" id="Straight Arrow Connector 38" o:spid="_x0000_s1026" type="#_x0000_t32" style="position:absolute;margin-left:108pt;margin-top:20.1pt;width:185.25pt;height:37.7pt;z-index:251687936;visibility:visible;mso-wrap-style:square;mso-width-percent:0;mso-height-percent:0;mso-wrap-distance-left:9pt;mso-wrap-distance-top:0;mso-wrap-distance-right:9pt;mso-wrap-distance-bottom:0;mso-position-horizontal:absolute;mso-position-horizontal-relative:text;mso-position-vertical:absolute;mso-position-vertical-relative:text;mso-width-percent:0;mso-height-percent:0;mso-width-relative:margin;mso-height-relative:margin" o:gfxdata="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" strokecolor="#5b9bd5 [3204]" strokeweight=".5pt">
+              <v:shape w14:anchorId="6C066DC8" id="Straight Arrow Connector 38" o:spid="_x0000_s1026" type="#_x0000_t32" style="position:absolute;margin-left:108pt;margin-top:20.3pt;width:45.75pt;height:21pt;z-index:251687936;visibility:visible;mso-wrap-style:square;mso-width-percent:0;mso-height-percent:0;mso-wrap-distance-left:9pt;mso-wrap-distance-top:0;mso-wrap-distance-right:9pt;mso-wrap-distance-bottom:0;mso-position-horizontal:absolute;mso-position-horizontal-relative:text;mso-position-vertical:absolute;mso-position-vertical-relative:text;mso-width-percent:0;mso-height-percent:0;mso-width-relative:margin;mso-height-relative:margin" o:gfxdata="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" strokecolor="#5b9bd5 [3204]" strokeweight=".5pt">
                 <v:stroke endarrow="block" joinstyle="miter"/>
               </v:shape>
             </w:pict>
@@ -585,16 +605,16 @@
         <mc:AlternateContent>
           <mc:Choice Requires="wps">
             <w:drawing>
-              <wp:anchor distT="0" distB="0" distL="114300" distR="114300" simplePos="0" relativeHeight="251686912" behindDoc="0" locked="0" layoutInCell="1" allowOverlap="1">
+              <wp:anchor distT="0" distB="0" distL="114300" distR="114300" simplePos="0" relativeHeight="251686912" behindDoc="0" locked="0" layoutInCell="1" allowOverlap="1" wp14:anchorId="51CB9AD8" wp14:editId="0B00200C">
                 <wp:simplePos x="0" y="0"/>
                 <wp:positionH relativeFrom="column">
                   <wp:posOffset>1352550</wp:posOffset>
                 </wp:positionH>
                 <wp:positionV relativeFrom="paragraph">
-                  <wp:posOffset>210185</wp:posOffset>
+                  <wp:posOffset>172085</wp:posOffset>
                 </wp:positionV>
-                <wp:extent cx="2343150" cy="45719"/>
-                <wp:effectExtent l="0" t="76200" r="0" b="50165"/>
+                <wp:extent cx="609600" cy="85725"/>
+                <wp:effectExtent l="0" t="57150" r="19050" b="28575"/>
                 <wp:wrapNone/>
                 <wp:docPr id="37" name="Straight Arrow Connector 37"/>
                 <wp:cNvGraphicFramePr/>
@@ -605,7 +625,7 @@
                       <wps:spPr>
                         <a:xfrm flipV="1">
                           <a:off x="0" y="0"/>
-                          <a:ext cx="2343150" cy="45719"/>
+                          <a:ext cx="609600" cy="85725"/>
                         </a:xfrm>
                         <a:prstGeom prst="straightConnector1">
                           <a:avLst/>
@@ -643,7 +663,7 @@
           </mc:Choice>
           <mc:Fallback>
             <w:pict>
-              <v:shape w14:anchorId="4327DD79" id="Straight Arrow Connector 37" o:spid="_x0000_s1026" type="#_x0000_t32" style="position:absolute;margin-left:106.5pt;margin-top:16.55pt;width:184.5pt;height:3.6pt;flip:y;z-index:251686912;visibility:visible;mso-wrap-style:square;mso-width-percent:0;mso-height-percent:0;mso-wrap-distance-left:9pt;mso-wrap-distance-top:0;mso-wrap-distance-right:9pt;mso-wrap-distance-bottom:0;mso-position-horizontal:absolute;mso-position-horizontal-relative:text;mso-position-vertical:absolute;mso-position-vertical-relative:text;mso-width-percent:0;mso-height-percent:0;mso-width-relative:margin;mso-height-relative:margin" o:gfxdata="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" strokecolor="#5b9bd5 [3204]" strokeweight=".5pt">
+              <v:shape w14:anchorId="387E65B6" id="Straight Arrow Connector 37" o:spid="_x0000_s1026" type="#_x0000_t32" style="position:absolute;margin-left:106.5pt;margin-top:13.55pt;width:48pt;height:6.75pt;flip:y;z-index:251686912;visibility:visible;mso-wrap-style:square;mso-width-percent:0;mso-height-percent:0;mso-wrap-distance-left:9pt;mso-wrap-distance-top:0;mso-wrap-distance-right:9pt;mso-wrap-distance-bottom:0;mso-position-horizontal:absolute;mso-position-horizontal-relative:text;mso-position-vertical:absolute;mso-position-vertical-relative:text;mso-width-percent:0;mso-height-percent:0;mso-width-relative:margin;mso-height-relative:margin" o:gfxdata="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" strokecolor="#5b9bd5 [3204]" strokeweight=".5pt">
                 <v:stroke endarrow="block" joinstyle="miter"/>
               </v:shape>
             </w:pict>
@@ -657,16 +677,16 @@
         <mc:AlternateContent>
           <mc:Choice Requires="wps">
             <w:drawing>
-              <wp:anchor distT="0" distB="0" distL="114300" distR="114300" simplePos="0" relativeHeight="251683840" behindDoc="0" locked="0" layoutInCell="1" allowOverlap="1">
+              <wp:anchor distT="0" distB="0" distL="114300" distR="114300" simplePos="0" relativeHeight="251683840" behindDoc="0" locked="0" layoutInCell="1" allowOverlap="1" wp14:anchorId="1EDA1C17" wp14:editId="30746CE2">
                 <wp:simplePos x="0" y="0"/>
                 <wp:positionH relativeFrom="column">
-                  <wp:posOffset>3686175</wp:posOffset>
+                  <wp:posOffset>1933574</wp:posOffset>
                 </wp:positionH>
                 <wp:positionV relativeFrom="paragraph">
-                  <wp:posOffset>48260</wp:posOffset>
+                  <wp:posOffset>10160</wp:posOffset>
                 </wp:positionV>
-                <wp:extent cx="1333500" cy="333375"/>
-                <wp:effectExtent l="0" t="0" r="19050" b="28575"/>
+                <wp:extent cx="1304925" cy="297815"/>
+                <wp:effectExtent l="0" t="0" r="28575" b="26035"/>
                 <wp:wrapNone/>
                 <wp:docPr id="34" name="Rounded Rectangle 34"/>
                 <wp:cNvGraphicFramePr/>
@@ -677,7 +697,7 @@
                       <wps:spPr>
                         <a:xfrm>
                           <a:off x="0" y="0"/>
-                          <a:ext cx="1333500" cy="333375"/>
+                          <a:ext cx="1304925" cy="297815"/>
                         </a:xfrm>
                         <a:prstGeom prst="roundRect">
                           <a:avLst/>
@@ -718,6 +738,9 @@
                     </wps:wsp>
                   </a:graphicData>
                 </a:graphic>
+                <wp14:sizeRelH relativeFrom="margin">
+                  <wp14:pctWidth>0</wp14:pctWidth>
+                </wp14:sizeRelH>
                 <wp14:sizeRelV relativeFrom="margin">
                   <wp14:pctHeight>0</wp14:pctHeight>
                 </wp14:sizeRelV>
@@ -726,7 +749,7 @@
           </mc:Choice>
           <mc:Fallback>
             <w:pict>
-              <v:roundrect id="Rounded Rectangle 34" o:spid="_x0000_s1028" style="position:absolute;margin-left:290.25pt;margin-top:3.8pt;width:105pt;height:26.25pt;z-index:251683840;visibility:visible;mso-wrap-style:square;mso-height-percent:0;mso-wrap-distance-left:9pt;mso-wrap-distance-top:0;mso-wrap-distance-right:9pt;mso-wrap-distance-bottom:0;mso-position-horizontal:absolute;mso-position-horizontal-relative:text;mso-position-vertical:absolute;mso-position-vertical-relative:text;mso-height-percent:0;mso-height-relative:margin;v-text-anchor:middle" arcsize="10923f" o:gfxdata="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" fillcolor="white [3201]" strokecolor="#70ad47 [3209]" strokeweight="1pt">
+              <v:roundrect w14:anchorId="1EDA1C17" id="Rounded Rectangle 34" o:spid="_x0000_s1028" style="position:absolute;margin-left:152.25pt;margin-top:.8pt;width:102.75pt;height:23.45pt;z-index:251683840;visibility:visible;mso-wrap-style:square;mso-width-percent:0;mso-height-percent:0;mso-wrap-distance-left:9pt;mso-wrap-distance-top:0;mso-wrap-distance-right:9pt;mso-wrap-distance-bottom:0;mso-position-horizontal:absolute;mso-position-horizontal-relative:text;mso-position-vertical:absolute;mso-position-vertical-relative:text;mso-width-percent:0;mso-height-percent:0;mso-width-relative:margin;mso-height-relative:margin;v-text-anchor:middle" arcsize="10923f" o:gfxdata="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" fillcolor="white [3201]" strokecolor="#70ad47 [3209]" strokeweight="1pt">
                 <v:stroke joinstyle="miter"/>
                 <v:textbox>
                   <w:txbxContent>
@@ -858,83 +881,15 @@
         <mc:AlternateContent>
           <mc:Choice Requires="wps">
             <w:drawing>
-              <wp:anchor distT="0" distB="0" distL="114300" distR="114300" simplePos="0" relativeHeight="251668480" behindDoc="0" locked="0" layoutInCell="1" allowOverlap="1">
+              <wp:anchor distT="0" distB="0" distL="114300" distR="114300" simplePos="0" relativeHeight="251684864" behindDoc="0" locked="0" layoutInCell="1" allowOverlap="1" wp14:anchorId="15FD4E17" wp14:editId="31A9752A">
                 <wp:simplePos x="0" y="0"/>
                 <wp:positionH relativeFrom="column">
-                  <wp:posOffset>657225</wp:posOffset>
+                  <wp:posOffset>1933575</wp:posOffset>
                 </wp:positionH>
                 <wp:positionV relativeFrom="paragraph">
-                  <wp:posOffset>191135</wp:posOffset>
+                  <wp:posOffset>57785</wp:posOffset>
                 </wp:positionV>
-                <wp:extent cx="9525" cy="666750"/>
-                <wp:effectExtent l="76200" t="0" r="85725" b="57150"/>
-                <wp:wrapNone/>
-                <wp:docPr id="15" name="Straight Arrow Connector 15"/>
-                <wp:cNvGraphicFramePr/>
-                <a:graphic xmlns:a="http://schemas.openxmlformats.org/drawingml/2006/main">
-                  <a:graphicData uri="http://schemas.microsoft.com/office/word/2010/wordprocessingShape">
-                    <wps:wsp>
-                      <wps:cNvCnPr/>
-                      <wps:spPr>
-                        <a:xfrm flipH="1">
-                          <a:off x="0" y="0"/>
-                          <a:ext cx="9525" cy="666750"/>
-                        </a:xfrm>
-                        <a:prstGeom prst="straightConnector1">
-                          <a:avLst/>
-                        </a:prstGeom>
-                        <a:ln>
-                          <a:tailEnd type="triangle"/>
-                        </a:ln>
-                      </wps:spPr>
-                      <wps:style>
-                        <a:lnRef idx="1">
-                          <a:schemeClr val="accent1"/>
-                        </a:lnRef>
-                        <a:fillRef idx="0">
-                          <a:schemeClr val="accent1"/>
-                        </a:fillRef>
-                        <a:effectRef idx="0">
-                          <a:schemeClr val="accent1"/>
-                        </a:effectRef>
-                        <a:fontRef idx="minor">
-                          <a:schemeClr val="tx1"/>
-                        </a:fontRef>
-                      </wps:style>
-                      <wps:bodyPr/>
-                    </wps:wsp>
-                  </a:graphicData>
-                </a:graphic>
-              </wp:anchor>
-            </w:drawing>
-          </mc:Choice>
-          <mc:Fallback>
-            <w:pict>
-              <v:shape w14:anchorId="1DA7FC6B" id="Straight Arrow Connector 15" o:spid="_x0000_s1026" type="#_x0000_t32" style="position:absolute;margin-left:51.75pt;margin-top:15.05pt;width:.75pt;height:52.5pt;flip:x;z-index:251668480;visibility:visible;mso-wrap-style:square;mso-wrap-distance-left:9pt;mso-wrap-distance-top:0;mso-wrap-distance-right:9pt;mso-wrap-distance-bottom:0;mso-position-horizontal:absolute;mso-position-horizontal-relative:text;mso-position-vertical:absolute;mso-position-vertical-relative:text" o:gfxdata="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" strokecolor="#5b9bd5 [3204]" strokeweight=".5pt">
-                <v:stroke endarrow="block" joinstyle="miter"/>
-              </v:shape>
-            </w:pict>
-          </mc:Fallback>
-        </mc:AlternateContent>
-      </w:r>
-    </w:p>
-    <w:p>
-      <w:r>
-        <w:rPr>
-          <w:noProof/>
-        </w:rPr>
-        <mc:AlternateContent>
-          <mc:Choice Requires="wps">
-            <w:drawing>
-              <wp:anchor distT="0" distB="0" distL="114300" distR="114300" simplePos="0" relativeHeight="251684864" behindDoc="0" locked="0" layoutInCell="1" allowOverlap="1">
-                <wp:simplePos x="0" y="0"/>
-                <wp:positionH relativeFrom="column">
-                  <wp:posOffset>3724275</wp:posOffset>
-                </wp:positionH>
-                <wp:positionV relativeFrom="paragraph">
-                  <wp:posOffset>10160</wp:posOffset>
-                </wp:positionV>
-                <wp:extent cx="1333500" cy="333375"/>
+                <wp:extent cx="1314450" cy="314325"/>
                 <wp:effectExtent l="0" t="0" r="19050" b="28575"/>
                 <wp:wrapNone/>
                 <wp:docPr id="35" name="Rounded Rectangle 35"/>
@@ -946,7 +901,7 @@
                       <wps:spPr>
                         <a:xfrm>
                           <a:off x="0" y="0"/>
-                          <a:ext cx="1333500" cy="333375"/>
+                          <a:ext cx="1314450" cy="314325"/>
                         </a:xfrm>
                         <a:prstGeom prst="roundRect">
                           <a:avLst/>
@@ -987,6 +942,9 @@
                     </wps:wsp>
                   </a:graphicData>
                 </a:graphic>
+                <wp14:sizeRelH relativeFrom="margin">
+                  <wp14:pctWidth>0</wp14:pctWidth>
+                </wp14:sizeRelH>
                 <wp14:sizeRelV relativeFrom="margin">
                   <wp14:pctHeight>0</wp14:pctHeight>
                 </wp14:sizeRelV>
@@ -995,7 +953,7 @@
           </mc:Choice>
           <mc:Fallback>
             <w:pict>
-              <v:roundrect id="Rounded Rectangle 35" o:spid="_x0000_s1030" style="position:absolute;margin-left:293.25pt;margin-top:.8pt;width:105pt;height:26.25pt;z-index:251684864;visibility:visible;mso-wrap-style:square;mso-height-percent:0;mso-wrap-distance-left:9pt;mso-wrap-distance-top:0;mso-wrap-distance-right:9pt;mso-wrap-distance-bottom:0;mso-position-horizontal:absolute;mso-position-horizontal-relative:text;mso-position-vertical:absolute;mso-position-vertical-relative:text;mso-height-percent:0;mso-height-relative:margin;v-text-anchor:middle" arcsize="10923f" o:gfxdata="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" fillcolor="white [3201]" strokecolor="#70ad47 [3209]" strokeweight="1pt">
+              <v:roundrect w14:anchorId="15FD4E17" id="Rounded Rectangle 35" o:spid="_x0000_s1030" style="position:absolute;margin-left:152.25pt;margin-top:4.55pt;width:103.5pt;height:24.75pt;z-index:251684864;visibility:visible;mso-wrap-style:square;mso-width-percent:0;mso-height-percent:0;mso-wrap-distance-left:9pt;mso-wrap-distance-top:0;mso-wrap-distance-right:9pt;mso-wrap-distance-bottom:0;mso-position-horizontal:absolute;mso-position-horizontal-relative:text;mso-position-vertical:absolute;mso-position-vertical-relative:text;mso-width-percent:0;mso-height-percent:0;mso-width-relative:margin;mso-height-relative:margin;v-text-anchor:middle" arcsize="10923f" o:gfxdata="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" fillcolor="white [3201]" strokecolor="#70ad47 [3209]" strokeweight="1pt">
                 <v:stroke joinstyle="miter"/>
                 <v:textbox>
                   <w:txbxContent>
@@ -1014,6 +972,76 @@
           </mc:Fallback>
         </mc:AlternateContent>
       </w:r>
+      <w:r>
+        <w:rPr>
+          <w:noProof/>
+        </w:rPr>
+        <mc:AlternateContent>
+          <mc:Choice Requires="wps">
+            <w:drawing>
+              <wp:anchor distT="0" distB="0" distL="114300" distR="114300" simplePos="0" relativeHeight="251668480" behindDoc="0" locked="0" layoutInCell="1" allowOverlap="1" wp14:anchorId="4D82F26F" wp14:editId="339B6FAE">
+                <wp:simplePos x="0" y="0"/>
+                <wp:positionH relativeFrom="column">
+                  <wp:posOffset>657225</wp:posOffset>
+                </wp:positionH>
+                <wp:positionV relativeFrom="paragraph">
+                  <wp:posOffset>191135</wp:posOffset>
+                </wp:positionV>
+                <wp:extent cx="9525" cy="666750"/>
+                <wp:effectExtent l="76200" t="0" r="85725" b="57150"/>
+                <wp:wrapNone/>
+                <wp:docPr id="15" name="Straight Arrow Connector 15"/>
+                <wp:cNvGraphicFramePr/>
+                <a:graphic xmlns:a="http://schemas.openxmlformats.org/drawingml/2006/main">
+                  <a:graphicData uri="http://schemas.microsoft.com/office/word/2010/wordprocessingShape">
+                    <wps:wsp>
+                      <wps:cNvCnPr/>
+                      <wps:spPr>
+                        <a:xfrm flipH="1">
+                          <a:off x="0" y="0"/>
+                          <a:ext cx="9525" cy="666750"/>
+                        </a:xfrm>
+                        <a:prstGeom prst="straightConnector1">
+                          <a:avLst/>
+                        </a:prstGeom>
+                        <a:ln>
+                          <a:tailEnd type="triangle"/>
+                        </a:ln>
+                      </wps:spPr>
+                      <wps:style>
+                        <a:lnRef idx="1">
+                          <a:schemeClr val="accent1"/>
+                        </a:lnRef>
+                        <a:fillRef idx="0">
+                          <a:schemeClr val="accent1"/>
+                        </a:fillRef>
+                        <a:effectRef idx="0">
+                          <a:schemeClr val="accent1"/>
+                        </a:effectRef>
+                        <a:fontRef idx="minor">
+                          <a:schemeClr val="tx1"/>
+                        </a:fontRef>
+                      </wps:style>
+                      <wps:bodyPr/>
+                    </wps:wsp>
+                  </a:graphicData>
+                </a:graphic>
+              </wp:anchor>
+            </w:drawing>
+          </mc:Choice>
+          <mc:Fallback>
+            <w:pict>
+              <v:shape w14:anchorId="1DA7FC6B" id="Straight Arrow Connector 15" o:spid="_x0000_s1026" type="#_x0000_t32" style="position:absolute;margin-left:51.75pt;margin-top:15.05pt;width:.75pt;height:52.5pt;flip:x;z-index:251668480;visibility:visible;mso-wrap-style:square;mso-wrap-distance-left:9pt;mso-wrap-distance-top:0;mso-wrap-distance-right:9pt;mso-wrap-distance-bottom:0;mso-position-horizontal:absolute;mso-position-horizontal-relative:text;mso-position-vertical:absolute;mso-position-vertical-relative:text" o:gfxdata="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" strokecolor="#5b9bd5 [3204]" strokeweight=".5pt">
+                <v:stroke endarrow="block" joinstyle="miter"/>
+              </v:shape>
+            </w:pict>
+          </mc:Fallback>
+        </mc:AlternateContent>
+      </w:r>
+    </w:p>
+    <w:p>
+      <w:bookmarkStart w:id="0" w:name="_GoBack"/>
+      <w:bookmarkEnd w:id="0"/>
     </w:p>
     <w:p>
       <w:r>
@@ -1075,7 +1103,7 @@
           </mc:Choice>
           <mc:Fallback>
             <w:pict>
-              <v:shape w14:anchorId="7C04307A" id="Straight Arrow Connector 16" o:spid="_x0000_s1026" type="#_x0000_t32" style="position:absolute;margin-left:105pt;margin-top:19.55pt;width:39.75pt;height:20.25pt;flip:y;z-index:251669504;visibility:visible;mso-wrap-style:square;mso-wrap-distance-left:9pt;mso-wrap-distance-top:0;mso-wrap-distance-right:9pt;mso-wrap-distance-bottom:0;mso-position-horizontal:absolute;mso-position-horizontal-relative:text;mso-position-vertical:absolute;mso-position-vertical-relative:text" o:gfxdata="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" strokecolor="#5b9bd5 [3204]" strokeweight=".5pt">
+              <v:shape w14:anchorId="267218F1" id="Straight Arrow Connector 16" o:spid="_x0000_s1026" type="#_x0000_t32" style="position:absolute;margin-left:105pt;margin-top:19.55pt;width:39.75pt;height:20.25pt;flip:y;z-index:251669504;visibility:visible;mso-wrap-style:square;mso-wrap-distance-left:9pt;mso-wrap-distance-top:0;mso-wrap-distance-right:9pt;mso-wrap-distance-bottom:0;mso-position-horizontal:absolute;mso-position-horizontal-relative:text;mso-position-vertical:absolute;mso-position-vertical-relative:text" o:gfxdata="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" strokecolor="#5b9bd5 [3204]" strokeweight=".5pt">
                 <v:stroke endarrow="block" joinstyle="miter"/>
               </v:shape>
             </w:pict>
@@ -1183,18 +1211,18 @@
         <mc:AlternateContent>
           <mc:Choice Requires="wps">
             <w:drawing>
-              <wp:anchor distT="0" distB="0" distL="114300" distR="114300" simplePos="0" relativeHeight="251671552" behindDoc="0" locked="0" layoutInCell="1" allowOverlap="1">
+              <wp:anchor distT="0" distB="0" distL="114300" distR="114300" simplePos="0" relativeHeight="251699200" behindDoc="0" locked="0" layoutInCell="1" allowOverlap="1">
                 <wp:simplePos x="0" y="0"/>
                 <wp:positionH relativeFrom="column">
-                  <wp:posOffset>1352550</wp:posOffset>
+                  <wp:posOffset>1343025</wp:posOffset>
                 </wp:positionH>
                 <wp:positionV relativeFrom="paragraph">
-                  <wp:posOffset>276860</wp:posOffset>
+                  <wp:posOffset>267335</wp:posOffset>
                 </wp:positionV>
-                <wp:extent cx="466725" cy="1447800"/>
-                <wp:effectExtent l="0" t="0" r="66675" b="57150"/>
+                <wp:extent cx="542925" cy="342900"/>
+                <wp:effectExtent l="0" t="0" r="28575" b="95250"/>
                 <wp:wrapNone/>
-                <wp:docPr id="19" name="Straight Arrow Connector 19"/>
+                <wp:docPr id="25" name="Elbow Connector 25"/>
                 <wp:cNvGraphicFramePr/>
                 <a:graphic xmlns:a="http://schemas.openxmlformats.org/drawingml/2006/main">
                   <a:graphicData uri="http://schemas.microsoft.com/office/word/2010/wordprocessingShape">
@@ -1203,9 +1231,9 @@
                       <wps:spPr>
                         <a:xfrm>
                           <a:off x="0" y="0"/>
-                          <a:ext cx="466725" cy="1447800"/>
+                          <a:ext cx="542925" cy="342900"/>
                         </a:xfrm>
-                        <a:prstGeom prst="straightConnector1">
+                        <a:prstGeom prst="bentConnector3">
                           <a:avLst/>
                         </a:prstGeom>
                         <a:ln>
@@ -1235,8 +1263,8 @@
           </mc:Choice>
           <mc:Fallback>
             <w:pict>
-              <v:shape w14:anchorId="5849B005" id="Straight Arrow Connector 19" o:spid="_x0000_s1026" type="#_x0000_t32" style="position:absolute;margin-left:106.5pt;margin-top:21.8pt;width:36.75pt;height:114pt;z-index:251671552;visibility:visible;mso-wrap-style:square;mso-wrap-distance-left:9pt;mso-wrap-distance-top:0;mso-wrap-distance-right:9pt;mso-wrap-distance-bottom:0;mso-position-horizontal:absolute;mso-position-horizontal-relative:text;mso-position-vertical:absolute;mso-position-vertical-relative:text" o:gfxdata="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" strokecolor="#5b9bd5 [3204]" strokeweight=".5pt">
-                <v:stroke endarrow="block" joinstyle="miter"/>
+              <v:shape w14:anchorId="37E0FDA9" id="Elbow Connector 25" o:spid="_x0000_s1026" type="#_x0000_t34" style="position:absolute;margin-left:105.75pt;margin-top:21.05pt;width:42.75pt;height:27pt;z-index:251699200;visibility:visible;mso-wrap-style:square;mso-wrap-distance-left:9pt;mso-wrap-distance-top:0;mso-wrap-distance-right:9pt;mso-wrap-distance-bottom:0;mso-position-horizontal:absolute;mso-position-horizontal-relative:text;mso-position-vertical:absolute;mso-position-vertical-relative:text" o:gfxdata="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" strokecolor="#5b9bd5 [3204]" strokeweight=".5pt">
+                <v:stroke endarrow="block"/>
               </v:shape>
             </w:pict>
           </mc:Fallback>
@@ -1249,18 +1277,18 @@
         <mc:AlternateContent>
           <mc:Choice Requires="wps">
             <w:drawing>
-              <wp:anchor distT="0" distB="0" distL="114300" distR="114300" simplePos="0" relativeHeight="251670528" behindDoc="0" locked="0" layoutInCell="1" allowOverlap="1">
+              <wp:anchor distT="0" distB="0" distL="114300" distR="114300" simplePos="0" relativeHeight="251698176" behindDoc="0" locked="0" layoutInCell="1" allowOverlap="1">
                 <wp:simplePos x="0" y="0"/>
                 <wp:positionH relativeFrom="column">
-                  <wp:posOffset>1343025</wp:posOffset>
+                  <wp:posOffset>1371600</wp:posOffset>
                 </wp:positionH>
                 <wp:positionV relativeFrom="paragraph">
-                  <wp:posOffset>248285</wp:posOffset>
+                  <wp:posOffset>257810</wp:posOffset>
                 </wp:positionV>
-                <wp:extent cx="457200" cy="609600"/>
-                <wp:effectExtent l="0" t="0" r="76200" b="57150"/>
+                <wp:extent cx="485775" cy="885825"/>
+                <wp:effectExtent l="0" t="0" r="47625" b="85725"/>
                 <wp:wrapNone/>
-                <wp:docPr id="17" name="Straight Arrow Connector 17"/>
+                <wp:docPr id="18" name="Elbow Connector 18"/>
                 <wp:cNvGraphicFramePr/>
                 <a:graphic xmlns:a="http://schemas.openxmlformats.org/drawingml/2006/main">
                   <a:graphicData uri="http://schemas.microsoft.com/office/word/2010/wordprocessingShape">
@@ -1269,9 +1297,9 @@
                       <wps:spPr>
                         <a:xfrm>
                           <a:off x="0" y="0"/>
-                          <a:ext cx="457200" cy="609600"/>
+                          <a:ext cx="485775" cy="885825"/>
                         </a:xfrm>
-                        <a:prstGeom prst="straightConnector1">
+                        <a:prstGeom prst="bentConnector3">
                           <a:avLst/>
                         </a:prstGeom>
                         <a:ln>
@@ -1296,13 +1324,91 @@
                     </wps:wsp>
                   </a:graphicData>
                 </a:graphic>
+                <wp14:sizeRelH relativeFrom="margin">
+                  <wp14:pctWidth>0</wp14:pctWidth>
+                </wp14:sizeRelH>
+                <wp14:sizeRelV relativeFrom="margin">
+                  <wp14:pctHeight>0</wp14:pctHeight>
+                </wp14:sizeRelV>
               </wp:anchor>
             </w:drawing>
           </mc:Choice>
           <mc:Fallback>
             <w:pict>
-              <v:shape w14:anchorId="3E74A4FB" id="Straight Arrow Connector 17" o:spid="_x0000_s1026" type="#_x0000_t32" style="position:absolute;margin-left:105.75pt;margin-top:19.55pt;width:36pt;height:48pt;z-index:251670528;visibility:visible;mso-wrap-style:square;mso-wrap-distance-left:9pt;mso-wrap-distance-top:0;mso-wrap-distance-right:9pt;mso-wrap-distance-bottom:0;mso-position-horizontal:absolute;mso-position-horizontal-relative:text;mso-position-vertical:absolute;mso-position-vertical-relative:text" o:gfxdata="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" strokecolor="#5b9bd5 [3204]" strokeweight=".5pt">
-                <v:stroke endarrow="block" joinstyle="miter"/>
+              <v:shape w14:anchorId="780A4391" id="Elbow Connector 18" o:spid="_x0000_s1026" type="#_x0000_t34" style="position:absolute;margin-left:108pt;margin-top:20.3pt;width:38.25pt;height:69.75pt;z-index:251698176;visibility:visible;mso-wrap-style:square;mso-width-percent:0;mso-height-percent:0;mso-wrap-distance-left:9pt;mso-wrap-distance-top:0;mso-wrap-distance-right:9pt;mso-wrap-distance-bottom:0;mso-position-horizontal:absolute;mso-position-horizontal-relative:text;mso-position-vertical:absolute;mso-position-vertical-relative:text;mso-width-percent:0;mso-height-percent:0;mso-width-relative:margin;mso-height-relative:margin" o:gfxdata="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" strokecolor="#5b9bd5 [3204]" strokeweight=".5pt">
+                <v:stroke endarrow="block"/>
+              </v:shape>
+            </w:pict>
+          </mc:Fallback>
+        </mc:AlternateContent>
+      </w:r>
+      <w:r>
+        <w:rPr>
+          <w:noProof/>
+        </w:rPr>
+        <mc:AlternateContent>
+          <mc:Choice Requires="wps">
+            <w:drawing>
+              <wp:anchor distT="0" distB="0" distL="114300" distR="114300" simplePos="0" relativeHeight="251697152" behindDoc="0" locked="0" layoutInCell="1" allowOverlap="1">
+                <wp:simplePos x="0" y="0"/>
+                <wp:positionH relativeFrom="column">
+                  <wp:posOffset>1343025</wp:posOffset>
+                </wp:positionH>
+                <wp:positionV relativeFrom="paragraph">
+                  <wp:posOffset>257810</wp:posOffset>
+                </wp:positionV>
+                <wp:extent cx="552450" cy="1552575"/>
+                <wp:effectExtent l="0" t="0" r="57150" b="85725"/>
+                <wp:wrapNone/>
+                <wp:docPr id="14" name="Elbow Connector 14"/>
+                <wp:cNvGraphicFramePr/>
+                <a:graphic xmlns:a="http://schemas.openxmlformats.org/drawingml/2006/main">
+                  <a:graphicData uri="http://schemas.microsoft.com/office/word/2010/wordprocessingShape">
+                    <wps:wsp>
+                      <wps:cNvCnPr/>
+                      <wps:spPr>
+                        <a:xfrm>
+                          <a:off x="0" y="0"/>
+                          <a:ext cx="552450" cy="1552575"/>
+                        </a:xfrm>
+                        <a:prstGeom prst="bentConnector3">
+                          <a:avLst/>
+                        </a:prstGeom>
+                        <a:ln>
+                          <a:tailEnd type="triangle"/>
+                        </a:ln>
+                      </wps:spPr>
+                      <wps:style>
+                        <a:lnRef idx="1">
+                          <a:schemeClr val="accent1"/>
+                        </a:lnRef>
+                        <a:fillRef idx="0">
+                          <a:schemeClr val="accent1"/>
+                        </a:fillRef>
+                        <a:effectRef idx="0">
+                          <a:schemeClr val="accent1"/>
+                        </a:effectRef>
+                        <a:fontRef idx="minor">
+                          <a:schemeClr val="tx1"/>
+                        </a:fontRef>
+                      </wps:style>
+                      <wps:bodyPr/>
+                    </wps:wsp>
+                  </a:graphicData>
+                </a:graphic>
+                <wp14:sizeRelH relativeFrom="margin">
+                  <wp14:pctWidth>0</wp14:pctWidth>
+                </wp14:sizeRelH>
+                <wp14:sizeRelV relativeFrom="margin">
+                  <wp14:pctHeight>0</wp14:pctHeight>
+                </wp14:sizeRelV>
+              </wp:anchor>
+            </w:drawing>
+          </mc:Choice>
+          <mc:Fallback>
+            <w:pict>
+              <v:shape w14:anchorId="62B0E1D5" id="Elbow Connector 14" o:spid="_x0000_s1026" type="#_x0000_t34" style="position:absolute;margin-left:105.75pt;margin-top:20.3pt;width:43.5pt;height:122.25pt;z-index:251697152;visibility:visible;mso-wrap-style:square;mso-width-percent:0;mso-height-percent:0;mso-wrap-distance-left:9pt;mso-wrap-distance-top:0;mso-wrap-distance-right:9pt;mso-wrap-distance-bottom:0;mso-position-horizontal:absolute;mso-position-horizontal-relative:text;mso-position-vertical:absolute;mso-position-vertical-relative:text;mso-width-percent:0;mso-height-percent:0;mso-width-relative:margin;mso-height-relative:margin" o:gfxdata="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" strokecolor="#5b9bd5 [3204]" strokeweight=".5pt">
+                <v:stroke endarrow="block"/>
               </v:shape>
             </w:pict>
           </mc:Fallback>
@@ -1415,8 +1521,6 @@
       </w:r>
     </w:p>
     <w:p>
-      <w:bookmarkStart w:id="0" w:name="_GoBack"/>
-      <w:bookmarkEnd w:id="0"/>
       <w:r>
         <w:rPr>
           <w:noProof/>
@@ -1424,16 +1528,310 @@
         <mc:AlternateContent>
           <mc:Choice Requires="wps">
             <w:drawing>
-              <wp:anchor distT="0" distB="0" distL="114300" distR="114300" simplePos="0" relativeHeight="251695104" behindDoc="0" locked="0" layoutInCell="1" allowOverlap="1">
+              <wp:anchor distT="0" distB="0" distL="114300" distR="114300" simplePos="0" relativeHeight="251665408" behindDoc="0" locked="0" layoutInCell="1" allowOverlap="1" wp14:anchorId="6A8501F2" wp14:editId="0BA882D9">
                 <wp:simplePos x="0" y="0"/>
                 <wp:positionH relativeFrom="column">
-                  <wp:posOffset>3200400</wp:posOffset>
+                  <wp:posOffset>1866900</wp:posOffset>
                 </wp:positionH>
                 <wp:positionV relativeFrom="paragraph">
-                  <wp:posOffset>1496695</wp:posOffset>
+                  <wp:posOffset>58420</wp:posOffset>
                 </wp:positionV>
-                <wp:extent cx="971550" cy="657225"/>
-                <wp:effectExtent l="0" t="0" r="57150" b="47625"/>
+                <wp:extent cx="1352550" cy="476250"/>
+                <wp:effectExtent l="0" t="0" r="19050" b="19050"/>
+                <wp:wrapNone/>
+                <wp:docPr id="7" name="Rounded Rectangle 7"/>
+                <wp:cNvGraphicFramePr/>
+                <a:graphic xmlns:a="http://schemas.openxmlformats.org/drawingml/2006/main">
+                  <a:graphicData uri="http://schemas.microsoft.com/office/word/2010/wordprocessingShape">
+                    <wps:wsp>
+                      <wps:cNvSpPr/>
+                      <wps:spPr>
+                        <a:xfrm>
+                          <a:off x="0" y="0"/>
+                          <a:ext cx="1352550" cy="476250"/>
+                        </a:xfrm>
+                        <a:prstGeom prst="roundRect">
+                          <a:avLst/>
+                        </a:prstGeom>
+                      </wps:spPr>
+                      <wps:style>
+                        <a:lnRef idx="2">
+                          <a:schemeClr val="accent6"/>
+                        </a:lnRef>
+                        <a:fillRef idx="1">
+                          <a:schemeClr val="lt1"/>
+                        </a:fillRef>
+                        <a:effectRef idx="0">
+                          <a:schemeClr val="accent6"/>
+                        </a:effectRef>
+                        <a:fontRef idx="minor">
+                          <a:schemeClr val="dk1"/>
+                        </a:fontRef>
+                      </wps:style>
+                      <wps:txbx>
+                        <w:txbxContent>
+                          <w:p>
+                            <w:pPr>
+                              <w:jc w:val="center"/>
+                            </w:pPr>
+                            <w:r>
+                              <w:t>SEARCH PRODUCTS</w:t>
+                            </w:r>
+                            <w:r>
+                              <w:t xml:space="preserve"> BY NAME</w:t>
+                            </w:r>
+                          </w:p>
+                        </w:txbxContent>
+                      </wps:txbx>
+                      <wps:bodyPr rot="0" spcFirstLastPara="0" vertOverflow="overflow" horzOverflow="overflow" vert="horz" wrap="square" lIns="91440" tIns="45720" rIns="91440" bIns="45720" numCol="1" spcCol="0" rtlCol="0" fromWordArt="0" anchor="ctr" anchorCtr="0" forceAA="0" compatLnSpc="1">
+                        <a:prstTxWarp prst="textNoShape">
+                          <a:avLst/>
+                        </a:prstTxWarp>
+                        <a:noAutofit/>
+                      </wps:bodyPr>
+                    </wps:wsp>
+                  </a:graphicData>
+                </a:graphic>
+                <wp14:sizeRelH relativeFrom="margin">
+                  <wp14:pctWidth>0</wp14:pctWidth>
+                </wp14:sizeRelH>
+                <wp14:sizeRelV relativeFrom="margin">
+                  <wp14:pctHeight>0</wp14:pctHeight>
+                </wp14:sizeRelV>
+              </wp:anchor>
+            </w:drawing>
+          </mc:Choice>
+          <mc:Fallback>
+            <w:pict>
+              <v:roundrect w14:anchorId="6A8501F2" id="Rounded Rectangle 7" o:spid="_x0000_s1033" style="position:absolute;margin-left:147pt;margin-top:4.6pt;width:106.5pt;height:37.5pt;z-index:251665408;visibility:visible;mso-wrap-style:square;mso-width-percent:0;mso-height-percent:0;mso-wrap-distance-left:9pt;mso-wrap-distance-top:0;mso-wrap-distance-right:9pt;mso-wrap-distance-bottom:0;mso-position-horizontal:absolute;mso-position-horizontal-relative:text;mso-position-vertical:absolute;mso-position-vertical-relative:text;mso-width-percent:0;mso-height-percent:0;mso-width-relative:margin;mso-height-relative:margin;v-text-anchor:middle" arcsize="10923f" o:gfxdata="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" fillcolor="white [3201]" strokecolor="#70ad47 [3209]" strokeweight="1pt">
+                <v:stroke joinstyle="miter"/>
+                <v:textbox>
+                  <w:txbxContent>
+                    <w:p>
+                      <w:pPr>
+                        <w:jc w:val="center"/>
+                      </w:pPr>
+                      <w:r>
+                        <w:t>SEARCH PRODUCTS</w:t>
+                      </w:r>
+                      <w:r>
+                        <w:t xml:space="preserve"> BY NAME</w:t>
+                      </w:r>
+                    </w:p>
+                  </w:txbxContent>
+                </v:textbox>
+              </v:roundrect>
+            </w:pict>
+          </mc:Fallback>
+        </mc:AlternateContent>
+      </w:r>
+      <w:r>
+        <w:rPr>
+          <w:noProof/>
+        </w:rPr>
+        <mc:AlternateContent>
+          <mc:Choice Requires="wps">
+            <w:drawing>
+              <wp:anchor distT="0" distB="0" distL="114300" distR="114300" simplePos="0" relativeHeight="251666432" behindDoc="0" locked="0" layoutInCell="1" allowOverlap="1" wp14:anchorId="43DD0CDB" wp14:editId="124302C1">
+                <wp:simplePos x="0" y="0"/>
+                <wp:positionH relativeFrom="column">
+                  <wp:posOffset>1866900</wp:posOffset>
+                </wp:positionH>
+                <wp:positionV relativeFrom="paragraph">
+                  <wp:posOffset>687070</wp:posOffset>
+                </wp:positionV>
+                <wp:extent cx="1314450" cy="419100"/>
+                <wp:effectExtent l="0" t="0" r="19050" b="19050"/>
+                <wp:wrapNone/>
+                <wp:docPr id="8" name="Rounded Rectangle 8"/>
+                <wp:cNvGraphicFramePr/>
+                <a:graphic xmlns:a="http://schemas.openxmlformats.org/drawingml/2006/main">
+                  <a:graphicData uri="http://schemas.microsoft.com/office/word/2010/wordprocessingShape">
+                    <wps:wsp>
+                      <wps:cNvSpPr/>
+                      <wps:spPr>
+                        <a:xfrm>
+                          <a:off x="0" y="0"/>
+                          <a:ext cx="1314450" cy="419100"/>
+                        </a:xfrm>
+                        <a:prstGeom prst="roundRect">
+                          <a:avLst/>
+                        </a:prstGeom>
+                      </wps:spPr>
+                      <wps:style>
+                        <a:lnRef idx="2">
+                          <a:schemeClr val="accent6"/>
+                        </a:lnRef>
+                        <a:fillRef idx="1">
+                          <a:schemeClr val="lt1"/>
+                        </a:fillRef>
+                        <a:effectRef idx="0">
+                          <a:schemeClr val="accent6"/>
+                        </a:effectRef>
+                        <a:fontRef idx="minor">
+                          <a:schemeClr val="dk1"/>
+                        </a:fontRef>
+                      </wps:style>
+                      <wps:txbx>
+                        <w:txbxContent>
+                          <w:p>
+                            <w:pPr>
+                              <w:jc w:val="center"/>
+                            </w:pPr>
+                            <w:r>
+                              <w:t>ADD TO CART</w:t>
+                            </w:r>
+                          </w:p>
+                        </w:txbxContent>
+                      </wps:txbx>
+                      <wps:bodyPr rot="0" spcFirstLastPara="0" vertOverflow="overflow" horzOverflow="overflow" vert="horz" wrap="square" lIns="91440" tIns="45720" rIns="91440" bIns="45720" numCol="1" spcCol="0" rtlCol="0" fromWordArt="0" anchor="ctr" anchorCtr="0" forceAA="0" compatLnSpc="1">
+                        <a:prstTxWarp prst="textNoShape">
+                          <a:avLst/>
+                        </a:prstTxWarp>
+                        <a:noAutofit/>
+                      </wps:bodyPr>
+                    </wps:wsp>
+                  </a:graphicData>
+                </a:graphic>
+                <wp14:sizeRelH relativeFrom="margin">
+                  <wp14:pctWidth>0</wp14:pctWidth>
+                </wp14:sizeRelH>
+                <wp14:sizeRelV relativeFrom="margin">
+                  <wp14:pctHeight>0</wp14:pctHeight>
+                </wp14:sizeRelV>
+              </wp:anchor>
+            </w:drawing>
+          </mc:Choice>
+          <mc:Fallback>
+            <w:pict>
+              <v:roundrect w14:anchorId="43DD0CDB" id="Rounded Rectangle 8" o:spid="_x0000_s1034" style="position:absolute;margin-left:147pt;margin-top:54.1pt;width:103.5pt;height:33pt;z-index:251666432;visibility:visible;mso-wrap-style:square;mso-width-percent:0;mso-height-percent:0;mso-wrap-distance-left:9pt;mso-wrap-distance-top:0;mso-wrap-distance-right:9pt;mso-wrap-distance-bottom:0;mso-position-horizontal:absolute;mso-position-horizontal-relative:text;mso-position-vertical:absolute;mso-position-vertical-relative:text;mso-width-percent:0;mso-height-percent:0;mso-width-relative:margin;mso-height-relative:margin;v-text-anchor:middle" arcsize="10923f" o:gfxdata="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" fillcolor="white [3201]" strokecolor="#70ad47 [3209]" strokeweight="1pt">
+                <v:stroke joinstyle="miter"/>
+                <v:textbox>
+                  <w:txbxContent>
+                    <w:p>
+                      <w:pPr>
+                        <w:jc w:val="center"/>
+                      </w:pPr>
+                      <w:r>
+                        <w:t>ADD TO CART</w:t>
+                      </w:r>
+                    </w:p>
+                  </w:txbxContent>
+                </v:textbox>
+              </v:roundrect>
+            </w:pict>
+          </mc:Fallback>
+        </mc:AlternateContent>
+      </w:r>
+      <w:r>
+        <w:rPr>
+          <w:noProof/>
+        </w:rPr>
+        <mc:AlternateContent>
+          <mc:Choice Requires="wps">
+            <w:drawing>
+              <wp:anchor distT="0" distB="0" distL="114300" distR="114300" simplePos="0" relativeHeight="251696128" behindDoc="0" locked="0" layoutInCell="1" allowOverlap="1" wp14:anchorId="4305D998" wp14:editId="527965DF">
+                <wp:simplePos x="0" y="0"/>
+                <wp:positionH relativeFrom="column">
+                  <wp:posOffset>1876425</wp:posOffset>
+                </wp:positionH>
+                <wp:positionV relativeFrom="paragraph">
+                  <wp:posOffset>1296670</wp:posOffset>
+                </wp:positionV>
+                <wp:extent cx="1304925" cy="409575"/>
+                <wp:effectExtent l="0" t="0" r="28575" b="28575"/>
+                <wp:wrapNone/>
+                <wp:docPr id="12" name="Rounded Rectangle 12"/>
+                <wp:cNvGraphicFramePr/>
+                <a:graphic xmlns:a="http://schemas.openxmlformats.org/drawingml/2006/main">
+                  <a:graphicData uri="http://schemas.microsoft.com/office/word/2010/wordprocessingShape">
+                    <wps:wsp>
+                      <wps:cNvSpPr/>
+                      <wps:spPr>
+                        <a:xfrm>
+                          <a:off x="0" y="0"/>
+                          <a:ext cx="1304925" cy="409575"/>
+                        </a:xfrm>
+                        <a:prstGeom prst="roundRect">
+                          <a:avLst/>
+                        </a:prstGeom>
+                      </wps:spPr>
+                      <wps:style>
+                        <a:lnRef idx="2">
+                          <a:schemeClr val="accent6"/>
+                        </a:lnRef>
+                        <a:fillRef idx="1">
+                          <a:schemeClr val="lt1"/>
+                        </a:fillRef>
+                        <a:effectRef idx="0">
+                          <a:schemeClr val="accent6"/>
+                        </a:effectRef>
+                        <a:fontRef idx="minor">
+                          <a:schemeClr val="dk1"/>
+                        </a:fontRef>
+                      </wps:style>
+                      <wps:txbx>
+                        <w:txbxContent>
+                          <w:p>
+                            <w:pPr>
+                              <w:jc w:val="center"/>
+                            </w:pPr>
+                            <w:r>
+                              <w:t>LOG OUT</w:t>
+                            </w:r>
+                          </w:p>
+                        </w:txbxContent>
+                      </wps:txbx>
+                      <wps:bodyPr rot="0" spcFirstLastPara="0" vertOverflow="overflow" horzOverflow="overflow" vert="horz" wrap="square" lIns="91440" tIns="45720" rIns="91440" bIns="45720" numCol="1" spcCol="0" rtlCol="0" fromWordArt="0" anchor="ctr" anchorCtr="0" forceAA="0" compatLnSpc="1">
+                        <a:prstTxWarp prst="textNoShape">
+                          <a:avLst/>
+                        </a:prstTxWarp>
+                        <a:noAutofit/>
+                      </wps:bodyPr>
+                    </wps:wsp>
+                  </a:graphicData>
+                </a:graphic>
+              </wp:anchor>
+            </w:drawing>
+          </mc:Choice>
+          <mc:Fallback>
+            <w:pict>
+              <v:roundrect w14:anchorId="4305D998" id="Rounded Rectangle 12" o:spid="_x0000_s1035" style="position:absolute;margin-left:147.75pt;margin-top:102.1pt;width:102.75pt;height:32.25pt;z-index:251696128;visibility:visible;mso-wrap-style:square;mso-wrap-distance-left:9pt;mso-wrap-distance-top:0;mso-wrap-distance-right:9pt;mso-wrap-distance-bottom:0;mso-position-horizontal:absolute;mso-position-horizontal-relative:text;mso-position-vertical:absolute;mso-position-vertical-relative:text;v-text-anchor:middle" arcsize="10923f" o:gfxdata="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" fillcolor="white [3201]" strokecolor="#70ad47 [3209]" strokeweight="1pt">
+                <v:stroke joinstyle="miter"/>
+                <v:textbox>
+                  <w:txbxContent>
+                    <w:p>
+                      <w:pPr>
+                        <w:jc w:val="center"/>
+                      </w:pPr>
+                      <w:r>
+                        <w:t>LOG OUT</w:t>
+                      </w:r>
+                    </w:p>
+                  </w:txbxContent>
+                </v:textbox>
+              </v:roundrect>
+            </w:pict>
+          </mc:Fallback>
+        </mc:AlternateContent>
+      </w:r>
+      <w:r>
+        <w:rPr>
+          <w:noProof/>
+        </w:rPr>
+        <mc:AlternateContent>
+          <mc:Choice Requires="wps">
+            <w:drawing>
+              <wp:anchor distT="0" distB="0" distL="114300" distR="114300" simplePos="0" relativeHeight="251695104" behindDoc="0" locked="0" layoutInCell="1" allowOverlap="1" wp14:anchorId="16460B0F" wp14:editId="1822F945">
+                <wp:simplePos x="0" y="0"/>
+                <wp:positionH relativeFrom="column">
+                  <wp:posOffset>3190875</wp:posOffset>
+                </wp:positionH>
+                <wp:positionV relativeFrom="paragraph">
+                  <wp:posOffset>925195</wp:posOffset>
+                </wp:positionV>
+                <wp:extent cx="866775" cy="866775"/>
+                <wp:effectExtent l="0" t="0" r="66675" b="47625"/>
                 <wp:wrapNone/>
                 <wp:docPr id="11" name="Straight Arrow Connector 11"/>
                 <wp:cNvGraphicFramePr/>
@@ -1444,7 +1842,7 @@
                       <wps:spPr>
                         <a:xfrm>
                           <a:off x="0" y="0"/>
-                          <a:ext cx="971550" cy="657225"/>
+                          <a:ext cx="866775" cy="866775"/>
                         </a:xfrm>
                         <a:prstGeom prst="straightConnector1">
                           <a:avLst/>
@@ -1471,16 +1869,18 @@
                     </wps:wsp>
                   </a:graphicData>
                 </a:graphic>
+                <wp14:sizeRelH relativeFrom="margin">
+                  <wp14:pctWidth>0</wp14:pctWidth>
+                </wp14:sizeRelH>
+                <wp14:sizeRelV relativeFrom="margin">
+                  <wp14:pctHeight>0</wp14:pctHeight>
+                </wp14:sizeRelV>
               </wp:anchor>
             </w:drawing>
           </mc:Choice>
           <mc:Fallback>
             <w:pict>
-              <v:shapetype w14:anchorId="6D6FE26D" id="_x0000_t32" coordsize="21600,21600" o:spt="32" o:oned="t" path="m,l21600,21600e" filled="f">
-                <v:path arrowok="t" fillok="f" o:connecttype="none"/>
-                <o:lock v:ext="edit" shapetype="t"/>
-              </v:shapetype>
-              <v:shape id="Straight Arrow Connector 11" o:spid="_x0000_s1026" type="#_x0000_t32" style="position:absolute;margin-left:252pt;margin-top:117.85pt;width:76.5pt;height:51.75pt;z-index:251695104;visibility:visible;mso-wrap-style:square;mso-wrap-distance-left:9pt;mso-wrap-distance-top:0;mso-wrap-distance-right:9pt;mso-wrap-distance-bottom:0;mso-position-horizontal:absolute;mso-position-horizontal-relative:text;mso-position-vertical:absolute;mso-position-vertical-relative:text" o:gfxdata="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" strokecolor="#5b9bd5 [3204]" strokeweight=".5pt">
+              <v:shape w14:anchorId="39389AD6" id="Straight Arrow Connector 11" o:spid="_x0000_s1026" type="#_x0000_t32" style="position:absolute;margin-left:251.25pt;margin-top:72.85pt;width:68.25pt;height:68.25pt;z-index:251695104;visibility:visible;mso-wrap-style:square;mso-width-percent:0;mso-height-percent:0;mso-wrap-distance-left:9pt;mso-wrap-distance-top:0;mso-wrap-distance-right:9pt;mso-wrap-distance-bottom:0;mso-position-horizontal:absolute;mso-position-horizontal-relative:text;mso-position-vertical:absolute;mso-position-vertical-relative:text;mso-width-percent:0;mso-height-percent:0;mso-width-relative:margin;mso-height-relative:margin" o:gfxdata="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" strokecolor="#5b9bd5 [3204]" strokeweight=".5pt">
                 <v:stroke endarrow="block" joinstyle="miter"/>
               </v:shape>
             </w:pict>
@@ -1494,13 +1894,157 @@
         <mc:AlternateContent>
           <mc:Choice Requires="wps">
             <w:drawing>
-              <wp:anchor distT="0" distB="0" distL="114300" distR="114300" simplePos="0" relativeHeight="251694080" behindDoc="0" locked="0" layoutInCell="1" allowOverlap="1">
+              <wp:anchor distT="0" distB="0" distL="114300" distR="114300" simplePos="0" relativeHeight="251674624" behindDoc="0" locked="0" layoutInCell="1" allowOverlap="1" wp14:anchorId="10C19619" wp14:editId="6DA8023D">
                 <wp:simplePos x="0" y="0"/>
                 <wp:positionH relativeFrom="column">
-                  <wp:posOffset>4181475</wp:posOffset>
+                  <wp:posOffset>3190875</wp:posOffset>
                 </wp:positionH>
                 <wp:positionV relativeFrom="paragraph">
-                  <wp:posOffset>1944370</wp:posOffset>
+                  <wp:posOffset>353695</wp:posOffset>
+                </wp:positionV>
+                <wp:extent cx="866775" cy="552450"/>
+                <wp:effectExtent l="0" t="38100" r="47625" b="19050"/>
+                <wp:wrapNone/>
+                <wp:docPr id="22" name="Straight Arrow Connector 22"/>
+                <wp:cNvGraphicFramePr/>
+                <a:graphic xmlns:a="http://schemas.openxmlformats.org/drawingml/2006/main">
+                  <a:graphicData uri="http://schemas.microsoft.com/office/word/2010/wordprocessingShape">
+                    <wps:wsp>
+                      <wps:cNvCnPr/>
+                      <wps:spPr>
+                        <a:xfrm flipV="1">
+                          <a:off x="0" y="0"/>
+                          <a:ext cx="866775" cy="552450"/>
+                        </a:xfrm>
+                        <a:prstGeom prst="straightConnector1">
+                          <a:avLst/>
+                        </a:prstGeom>
+                        <a:ln>
+                          <a:tailEnd type="triangle"/>
+                        </a:ln>
+                      </wps:spPr>
+                      <wps:style>
+                        <a:lnRef idx="1">
+                          <a:schemeClr val="accent1"/>
+                        </a:lnRef>
+                        <a:fillRef idx="0">
+                          <a:schemeClr val="accent1"/>
+                        </a:fillRef>
+                        <a:effectRef idx="0">
+                          <a:schemeClr val="accent1"/>
+                        </a:effectRef>
+                        <a:fontRef idx="minor">
+                          <a:schemeClr val="tx1"/>
+                        </a:fontRef>
+                      </wps:style>
+                      <wps:bodyPr/>
+                    </wps:wsp>
+                  </a:graphicData>
+                </a:graphic>
+                <wp14:sizeRelH relativeFrom="margin">
+                  <wp14:pctWidth>0</wp14:pctWidth>
+                </wp14:sizeRelH>
+                <wp14:sizeRelV relativeFrom="margin">
+                  <wp14:pctHeight>0</wp14:pctHeight>
+                </wp14:sizeRelV>
+              </wp:anchor>
+            </w:drawing>
+          </mc:Choice>
+          <mc:Fallback>
+            <w:pict>
+              <v:shape w14:anchorId="68B07947" id="Straight Arrow Connector 22" o:spid="_x0000_s1026" type="#_x0000_t32" style="position:absolute;margin-left:251.25pt;margin-top:27.85pt;width:68.25pt;height:43.5pt;flip:y;z-index:251674624;visibility:visible;mso-wrap-style:square;mso-width-percent:0;mso-height-percent:0;mso-wrap-distance-left:9pt;mso-wrap-distance-top:0;mso-wrap-distance-right:9pt;mso-wrap-distance-bottom:0;mso-position-horizontal:absolute;mso-position-horizontal-relative:text;mso-position-vertical:absolute;mso-position-vertical-relative:text;mso-width-percent:0;mso-height-percent:0;mso-width-relative:margin;mso-height-relative:margin" o:gfxdata="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" strokecolor="#5b9bd5 [3204]" strokeweight=".5pt">
+                <v:stroke endarrow="block" joinstyle="miter"/>
+              </v:shape>
+            </w:pict>
+          </mc:Fallback>
+        </mc:AlternateContent>
+      </w:r>
+      <w:r>
+        <w:rPr>
+          <w:noProof/>
+        </w:rPr>
+        <mc:AlternateContent>
+          <mc:Choice Requires="wps">
+            <w:drawing>
+              <wp:anchor distT="0" distB="0" distL="114300" distR="114300" simplePos="0" relativeHeight="251675648" behindDoc="0" locked="0" layoutInCell="1" allowOverlap="1" wp14:anchorId="616AD119" wp14:editId="59E49E7F">
+                <wp:simplePos x="0" y="0"/>
+                <wp:positionH relativeFrom="column">
+                  <wp:posOffset>3200401</wp:posOffset>
+                </wp:positionH>
+                <wp:positionV relativeFrom="paragraph">
+                  <wp:posOffset>925195</wp:posOffset>
+                </wp:positionV>
+                <wp:extent cx="857250" cy="142875"/>
+                <wp:effectExtent l="0" t="0" r="76200" b="85725"/>
+                <wp:wrapNone/>
+                <wp:docPr id="23" name="Straight Arrow Connector 23"/>
+                <wp:cNvGraphicFramePr/>
+                <a:graphic xmlns:a="http://schemas.openxmlformats.org/drawingml/2006/main">
+                  <a:graphicData uri="http://schemas.microsoft.com/office/word/2010/wordprocessingShape">
+                    <wps:wsp>
+                      <wps:cNvCnPr/>
+                      <wps:spPr>
+                        <a:xfrm>
+                          <a:off x="0" y="0"/>
+                          <a:ext cx="857250" cy="142875"/>
+                        </a:xfrm>
+                        <a:prstGeom prst="straightConnector1">
+                          <a:avLst/>
+                        </a:prstGeom>
+                        <a:ln>
+                          <a:tailEnd type="triangle"/>
+                        </a:ln>
+                      </wps:spPr>
+                      <wps:style>
+                        <a:lnRef idx="1">
+                          <a:schemeClr val="accent1"/>
+                        </a:lnRef>
+                        <a:fillRef idx="0">
+                          <a:schemeClr val="accent1"/>
+                        </a:fillRef>
+                        <a:effectRef idx="0">
+                          <a:schemeClr val="accent1"/>
+                        </a:effectRef>
+                        <a:fontRef idx="minor">
+                          <a:schemeClr val="tx1"/>
+                        </a:fontRef>
+                      </wps:style>
+                      <wps:bodyPr/>
+                    </wps:wsp>
+                  </a:graphicData>
+                </a:graphic>
+                <wp14:sizeRelH relativeFrom="margin">
+                  <wp14:pctWidth>0</wp14:pctWidth>
+                </wp14:sizeRelH>
+                <wp14:sizeRelV relativeFrom="margin">
+                  <wp14:pctHeight>0</wp14:pctHeight>
+                </wp14:sizeRelV>
+              </wp:anchor>
+            </w:drawing>
+          </mc:Choice>
+          <mc:Fallback>
+            <w:pict>
+              <v:shape w14:anchorId="33181053" id="Straight Arrow Connector 23" o:spid="_x0000_s1026" type="#_x0000_t32" style="position:absolute;margin-left:252pt;margin-top:72.85pt;width:67.5pt;height:11.25pt;z-index:251675648;visibility:visible;mso-wrap-style:square;mso-width-percent:0;mso-height-percent:0;mso-wrap-distance-left:9pt;mso-wrap-distance-top:0;mso-wrap-distance-right:9pt;mso-wrap-distance-bottom:0;mso-position-horizontal:absolute;mso-position-horizontal-relative:text;mso-position-vertical:absolute;mso-position-vertical-relative:text;mso-width-percent:0;mso-height-percent:0;mso-width-relative:margin;mso-height-relative:margin" o:gfxdata="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" strokecolor="#5b9bd5 [3204]" strokeweight=".5pt">
+                <v:stroke endarrow="block" joinstyle="miter"/>
+              </v:shape>
+            </w:pict>
+          </mc:Fallback>
+        </mc:AlternateContent>
+      </w:r>
+      <w:r>
+        <w:rPr>
+          <w:noProof/>
+        </w:rPr>
+        <mc:AlternateContent>
+          <mc:Choice Requires="wps">
+            <w:drawing>
+              <wp:anchor distT="0" distB="0" distL="114300" distR="114300" simplePos="0" relativeHeight="251694080" behindDoc="0" locked="0" layoutInCell="1" allowOverlap="1" wp14:anchorId="32A155FD" wp14:editId="726C9B4E">
+                <wp:simplePos x="0" y="0"/>
+                <wp:positionH relativeFrom="column">
+                  <wp:posOffset>4067175</wp:posOffset>
+                </wp:positionH>
+                <wp:positionV relativeFrom="paragraph">
+                  <wp:posOffset>1553845</wp:posOffset>
                 </wp:positionV>
                 <wp:extent cx="1238250" cy="428625"/>
                 <wp:effectExtent l="0" t="0" r="19050" b="28575"/>
@@ -1560,7 +2104,7 @@
           </mc:Choice>
           <mc:Fallback>
             <w:pict>
-              <v:roundrect id="Rounded Rectangle 10" o:spid="_x0000_s1033" style="position:absolute;margin-left:329.25pt;margin-top:153.1pt;width:97.5pt;height:33.75pt;z-index:251694080;visibility:visible;mso-wrap-style:square;mso-wrap-distance-left:9pt;mso-wrap-distance-top:0;mso-wrap-distance-right:9pt;mso-wrap-distance-bottom:0;mso-position-horizontal:absolute;mso-position-horizontal-relative:text;mso-position-vertical:absolute;mso-position-vertical-relative:text;v-text-anchor:middle" arcsize="10923f" o:gfxdata="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" fillcolor="white [3201]" strokecolor="#70ad47 [3209]" strokeweight="1pt">
+              <v:roundrect w14:anchorId="32A155FD" id="Rounded Rectangle 10" o:spid="_x0000_s1036" style="position:absolute;margin-left:320.25pt;margin-top:122.35pt;width:97.5pt;height:33.75pt;z-index:251694080;visibility:visible;mso-wrap-style:square;mso-wrap-distance-left:9pt;mso-wrap-distance-top:0;mso-wrap-distance-right:9pt;mso-wrap-distance-bottom:0;mso-position-horizontal:absolute;mso-position-horizontal-relative:text;mso-position-vertical:absolute;mso-position-vertical-relative:text;v-text-anchor:middle" arcsize="10923f" o:gfxdata="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" fillcolor="white [3201]" strokecolor="#70ad47 [3209]" strokeweight="1pt">
                 <v:stroke joinstyle="miter"/>
                 <v:textbox>
                   <w:txbxContent>
@@ -1586,85 +2130,13 @@
         <mc:AlternateContent>
           <mc:Choice Requires="wps">
             <w:drawing>
-              <wp:anchor distT="0" distB="0" distL="114300" distR="114300" simplePos="0" relativeHeight="251675648" behindDoc="0" locked="0" layoutInCell="1" allowOverlap="1" wp14:anchorId="69DEE2CD" wp14:editId="26AFCACF">
+              <wp:anchor distT="0" distB="0" distL="114300" distR="114300" simplePos="0" relativeHeight="251673600" behindDoc="0" locked="0" layoutInCell="1" allowOverlap="1" wp14:anchorId="4B8EFBB7" wp14:editId="475B8966">
                 <wp:simplePos x="0" y="0"/>
                 <wp:positionH relativeFrom="column">
-                  <wp:posOffset>3209924</wp:posOffset>
+                  <wp:posOffset>4048125</wp:posOffset>
                 </wp:positionH>
                 <wp:positionV relativeFrom="paragraph">
-                  <wp:posOffset>1496695</wp:posOffset>
-                </wp:positionV>
-                <wp:extent cx="923925" cy="85725"/>
-                <wp:effectExtent l="0" t="0" r="66675" b="85725"/>
-                <wp:wrapNone/>
-                <wp:docPr id="23" name="Straight Arrow Connector 23"/>
-                <wp:cNvGraphicFramePr/>
-                <a:graphic xmlns:a="http://schemas.openxmlformats.org/drawingml/2006/main">
-                  <a:graphicData uri="http://schemas.microsoft.com/office/word/2010/wordprocessingShape">
-                    <wps:wsp>
-                      <wps:cNvCnPr/>
-                      <wps:spPr>
-                        <a:xfrm>
-                          <a:off x="0" y="0"/>
-                          <a:ext cx="923925" cy="85725"/>
-                        </a:xfrm>
-                        <a:prstGeom prst="straightConnector1">
-                          <a:avLst/>
-                        </a:prstGeom>
-                        <a:ln>
-                          <a:tailEnd type="triangle"/>
-                        </a:ln>
-                      </wps:spPr>
-                      <wps:style>
-                        <a:lnRef idx="1">
-                          <a:schemeClr val="accent1"/>
-                        </a:lnRef>
-                        <a:fillRef idx="0">
-                          <a:schemeClr val="accent1"/>
-                        </a:fillRef>
-                        <a:effectRef idx="0">
-                          <a:schemeClr val="accent1"/>
-                        </a:effectRef>
-                        <a:fontRef idx="minor">
-                          <a:schemeClr val="tx1"/>
-                        </a:fontRef>
-                      </wps:style>
-                      <wps:bodyPr/>
-                    </wps:wsp>
-                  </a:graphicData>
-                </a:graphic>
-                <wp14:sizeRelH relativeFrom="margin">
-                  <wp14:pctWidth>0</wp14:pctWidth>
-                </wp14:sizeRelH>
-                <wp14:sizeRelV relativeFrom="margin">
-                  <wp14:pctHeight>0</wp14:pctHeight>
-                </wp14:sizeRelV>
-              </wp:anchor>
-            </w:drawing>
-          </mc:Choice>
-          <mc:Fallback>
-            <w:pict>
-              <v:shape w14:anchorId="15C0C10C" id="Straight Arrow Connector 23" o:spid="_x0000_s1026" type="#_x0000_t32" style="position:absolute;margin-left:252.75pt;margin-top:117.85pt;width:72.75pt;height:6.75pt;z-index:251675648;visibility:visible;mso-wrap-style:square;mso-width-percent:0;mso-height-percent:0;mso-wrap-distance-left:9pt;mso-wrap-distance-top:0;mso-wrap-distance-right:9pt;mso-wrap-distance-bottom:0;mso-position-horizontal:absolute;mso-position-horizontal-relative:text;mso-position-vertical:absolute;mso-position-vertical-relative:text;mso-width-percent:0;mso-height-percent:0;mso-width-relative:margin;mso-height-relative:margin" o:gfxdata="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" strokecolor="#5b9bd5 [3204]" strokeweight=".5pt">
-                <v:stroke endarrow="block" joinstyle="miter"/>
-              </v:shape>
-            </w:pict>
-          </mc:Fallback>
-        </mc:AlternateContent>
-      </w:r>
-      <w:r>
-        <w:rPr>
-          <w:noProof/>
-        </w:rPr>
-        <mc:AlternateContent>
-          <mc:Choice Requires="wps">
-            <w:drawing>
-              <wp:anchor distT="0" distB="0" distL="114300" distR="114300" simplePos="0" relativeHeight="251673600" behindDoc="0" locked="0" layoutInCell="1" allowOverlap="1" wp14:anchorId="7794B153" wp14:editId="1E63C1B4">
-                <wp:simplePos x="0" y="0"/>
-                <wp:positionH relativeFrom="column">
-                  <wp:posOffset>4133850</wp:posOffset>
-                </wp:positionH>
-                <wp:positionV relativeFrom="paragraph">
-                  <wp:posOffset>1334770</wp:posOffset>
+                  <wp:posOffset>839470</wp:posOffset>
                 </wp:positionV>
                 <wp:extent cx="1257300" cy="485775"/>
                 <wp:effectExtent l="0" t="0" r="19050" b="28575"/>
@@ -1724,7 +2196,7 @@
           </mc:Choice>
           <mc:Fallback>
             <w:pict>
-              <v:roundrect w14:anchorId="7794B153" id="Rounded Rectangle 21" o:spid="_x0000_s1034" style="position:absolute;margin-left:325.5pt;margin-top:105.1pt;width:99pt;height:38.25pt;z-index:251673600;visibility:visible;mso-wrap-style:square;mso-wrap-distance-left:9pt;mso-wrap-distance-top:0;mso-wrap-distance-right:9pt;mso-wrap-distance-bottom:0;mso-position-horizontal:absolute;mso-position-horizontal-relative:text;mso-position-vertical:absolute;mso-position-vertical-relative:text;v-text-anchor:middle" arcsize="10923f" o:gfxdata="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" fillcolor="white [3201]" strokecolor="#70ad47 [3209]" strokeweight="1pt">
+              <v:roundrect w14:anchorId="4B8EFBB7" id="Rounded Rectangle 21" o:spid="_x0000_s1037" style="position:absolute;margin-left:318.75pt;margin-top:66.1pt;width:99pt;height:38.25pt;z-index:251673600;visibility:visible;mso-wrap-style:square;mso-wrap-distance-left:9pt;mso-wrap-distance-top:0;mso-wrap-distance-right:9pt;mso-wrap-distance-bottom:0;mso-position-horizontal:absolute;mso-position-horizontal-relative:text;mso-position-vertical:absolute;mso-position-vertical-relative:text;v-text-anchor:middle" arcsize="10923f" o:gfxdata="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" fillcolor="white [3201]" strokecolor="#70ad47 [3209]" strokeweight="1pt">
                 <v:stroke joinstyle="miter"/>
                 <v:textbox>
                   <w:txbxContent>
@@ -1750,7 +2222,99 @@
         <mc:AlternateContent>
           <mc:Choice Requires="wps">
             <w:drawing>
-              <wp:anchor distT="0" distB="0" distL="114300" distR="114300" simplePos="0" relativeHeight="251693056" behindDoc="0" locked="0" layoutInCell="1" allowOverlap="1" wp14:anchorId="740AD64D" wp14:editId="5ECC45DA">
+              <wp:anchor distT="0" distB="0" distL="114300" distR="114300" simplePos="0" relativeHeight="251672576" behindDoc="0" locked="0" layoutInCell="1" allowOverlap="1" wp14:anchorId="1DB2F9CE" wp14:editId="76260EF4">
+                <wp:simplePos x="0" y="0"/>
+                <wp:positionH relativeFrom="column">
+                  <wp:posOffset>4048125</wp:posOffset>
+                </wp:positionH>
+                <wp:positionV relativeFrom="paragraph">
+                  <wp:posOffset>96520</wp:posOffset>
+                </wp:positionV>
+                <wp:extent cx="1228725" cy="485775"/>
+                <wp:effectExtent l="0" t="0" r="28575" b="28575"/>
+                <wp:wrapNone/>
+                <wp:docPr id="20" name="Rounded Rectangle 20"/>
+                <wp:cNvGraphicFramePr/>
+                <a:graphic xmlns:a="http://schemas.openxmlformats.org/drawingml/2006/main">
+                  <a:graphicData uri="http://schemas.microsoft.com/office/word/2010/wordprocessingShape">
+                    <wps:wsp>
+                      <wps:cNvSpPr/>
+                      <wps:spPr>
+                        <a:xfrm>
+                          <a:off x="0" y="0"/>
+                          <a:ext cx="1228725" cy="485775"/>
+                        </a:xfrm>
+                        <a:prstGeom prst="roundRect">
+                          <a:avLst/>
+                        </a:prstGeom>
+                      </wps:spPr>
+                      <wps:style>
+                        <a:lnRef idx="2">
+                          <a:schemeClr val="accent6"/>
+                        </a:lnRef>
+                        <a:fillRef idx="1">
+                          <a:schemeClr val="lt1"/>
+                        </a:fillRef>
+                        <a:effectRef idx="0">
+                          <a:schemeClr val="accent6"/>
+                        </a:effectRef>
+                        <a:fontRef idx="minor">
+                          <a:schemeClr val="dk1"/>
+                        </a:fontRef>
+                      </wps:style>
+                      <wps:txbx>
+                        <w:txbxContent>
+                          <w:p>
+                            <w:pPr>
+                              <w:jc w:val="center"/>
+                            </w:pPr>
+                            <w:r>
+                              <w:t>REMOVE ITEMS</w:t>
+                            </w:r>
+                          </w:p>
+                        </w:txbxContent>
+                      </wps:txbx>
+                      <wps:bodyPr rot="0" spcFirstLastPara="0" vertOverflow="overflow" horzOverflow="overflow" vert="horz" wrap="square" lIns="91440" tIns="45720" rIns="91440" bIns="45720" numCol="1" spcCol="0" rtlCol="0" fromWordArt="0" anchor="ctr" anchorCtr="0" forceAA="0" compatLnSpc="1">
+                        <a:prstTxWarp prst="textNoShape">
+                          <a:avLst/>
+                        </a:prstTxWarp>
+                        <a:noAutofit/>
+                      </wps:bodyPr>
+                    </wps:wsp>
+                  </a:graphicData>
+                </a:graphic>
+              </wp:anchor>
+            </w:drawing>
+          </mc:Choice>
+          <mc:Fallback>
+            <w:pict>
+              <v:roundrect w14:anchorId="1DB2F9CE" id="Rounded Rectangle 20" o:spid="_x0000_s1038" style="position:absolute;margin-left:318.75pt;margin-top:7.6pt;width:96.75pt;height:38.25pt;z-index:251672576;visibility:visible;mso-wrap-style:square;mso-wrap-distance-left:9pt;mso-wrap-distance-top:0;mso-wrap-distance-right:9pt;mso-wrap-distance-bottom:0;mso-position-horizontal:absolute;mso-position-horizontal-relative:text;mso-position-vertical:absolute;mso-position-vertical-relative:text;v-text-anchor:middle" arcsize="10923f" o:gfxdata="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" fillcolor="white [3201]" strokecolor="#70ad47 [3209]" strokeweight="1pt">
+                <v:stroke joinstyle="miter"/>
+                <v:textbox>
+                  <w:txbxContent>
+                    <w:p>
+                      <w:pPr>
+                        <w:jc w:val="center"/>
+                      </w:pPr>
+                      <w:r>
+                        <w:t>REMOVE ITEMS</w:t>
+                      </w:r>
+                    </w:p>
+                  </w:txbxContent>
+                </v:textbox>
+              </v:roundrect>
+            </w:pict>
+          </mc:Fallback>
+        </mc:AlternateContent>
+      </w:r>
+      <w:r>
+        <w:rPr>
+          <w:noProof/>
+        </w:rPr>
+        <mc:AlternateContent>
+          <mc:Choice Requires="wps">
+            <w:drawing>
+              <wp:anchor distT="0" distB="0" distL="114300" distR="114300" simplePos="0" relativeHeight="251693056" behindDoc="0" locked="0" layoutInCell="1" allowOverlap="1" wp14:anchorId="028AF9F0" wp14:editId="28A32D01">
                 <wp:simplePos x="0" y="0"/>
                 <wp:positionH relativeFrom="column">
                   <wp:posOffset>657225</wp:posOffset>
@@ -1802,7 +2366,7 @@
           </mc:Choice>
           <mc:Fallback>
             <w:pict>
-              <v:shape w14:anchorId="15E2667D" id="Straight Arrow Connector 5" o:spid="_x0000_s1026" type="#_x0000_t32" style="position:absolute;margin-left:51.75pt;margin-top:133.6pt;width:330pt;height:89.25pt;z-index:251693056;visibility:visible;mso-wrap-style:square;mso-wrap-distance-left:9pt;mso-wrap-distance-top:0;mso-wrap-distance-right:9pt;mso-wrap-distance-bottom:0;mso-position-horizontal:absolute;mso-position-horizontal-relative:text;mso-position-vertical:absolute;mso-position-vertical-relative:text" o:gfxdata="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" strokecolor="#5b9bd5 [3204]" strokeweight=".5pt">
+              <v:shape w14:anchorId="5B943ABE" id="Straight Arrow Connector 5" o:spid="_x0000_s1026" type="#_x0000_t32" style="position:absolute;margin-left:51.75pt;margin-top:133.6pt;width:330pt;height:89.25pt;z-index:251693056;visibility:visible;mso-wrap-style:square;mso-wrap-distance-left:9pt;mso-wrap-distance-top:0;mso-wrap-distance-right:9pt;mso-wrap-distance-bottom:0;mso-position-horizontal:absolute;mso-position-horizontal-relative:text;mso-position-vertical:absolute;mso-position-vertical-relative:text" o:gfxdata="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" strokecolor="#5b9bd5 [3204]" strokeweight=".5pt">
                 <v:stroke endarrow="block" joinstyle="miter"/>
               </v:shape>
             </w:pict>
@@ -1816,7 +2380,7 @@
         <mc:AlternateContent>
           <mc:Choice Requires="wps">
             <w:drawing>
-              <wp:anchor distT="0" distB="0" distL="114300" distR="114300" simplePos="0" relativeHeight="251692032" behindDoc="0" locked="0" layoutInCell="1" allowOverlap="1" wp14:anchorId="5DA09C07" wp14:editId="758E9E98">
+              <wp:anchor distT="0" distB="0" distL="114300" distR="114300" simplePos="0" relativeHeight="251692032" behindDoc="0" locked="0" layoutInCell="1" allowOverlap="1" wp14:anchorId="1702376A" wp14:editId="4B14A2E4">
                 <wp:simplePos x="0" y="0"/>
                 <wp:positionH relativeFrom="column">
                   <wp:posOffset>4219575</wp:posOffset>
@@ -1911,7 +2475,7 @@
         <mc:AlternateContent>
           <mc:Choice Requires="wps">
             <w:drawing>
-              <wp:anchor distT="0" distB="0" distL="114300" distR="114300" simplePos="0" relativeHeight="251678720" behindDoc="0" locked="0" layoutInCell="1" allowOverlap="1" wp14:anchorId="7B671631" wp14:editId="3CCB4213">
+              <wp:anchor distT="0" distB="0" distL="114300" distR="114300" simplePos="0" relativeHeight="251678720" behindDoc="0" locked="0" layoutInCell="1" allowOverlap="1" wp14:anchorId="71B9E64F" wp14:editId="03C54A9B">
                 <wp:simplePos x="0" y="0"/>
                 <wp:positionH relativeFrom="column">
                   <wp:posOffset>2124075</wp:posOffset>
@@ -1977,7 +2541,7 @@
           </mc:Choice>
           <mc:Fallback>
             <w:pict>
-              <v:roundrect w14:anchorId="7B671631" id="Rounded Rectangle 27" o:spid="_x0000_s1036" style="position:absolute;margin-left:167.25pt;margin-top:223.6pt;width:112.5pt;height:60pt;z-index:251678720;visibility:visible;mso-wrap-style:square;mso-wrap-distance-left:9pt;mso-wrap-distance-top:0;mso-wrap-distance-right:9pt;mso-wrap-distance-bottom:0;mso-position-horizontal:absolute;mso-position-horizontal-relative:text;mso-position-vertical:absolute;mso-position-vertical-relative:text;v-text-anchor:middle" arcsize="10923f" o:gfxdata="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" fillcolor="white [3201]" strokecolor="#70ad47 [3209]" strokeweight="1pt">
+              <v:roundrect w14:anchorId="71B9E64F" id="Rounded Rectangle 27" o:spid="_x0000_s1040" style="position:absolute;margin-left:167.25pt;margin-top:223.6pt;width:112.5pt;height:60pt;z-index:251678720;visibility:visible;mso-wrap-style:square;mso-wrap-distance-left:9pt;mso-wrap-distance-top:0;mso-wrap-distance-right:9pt;mso-wrap-distance-bottom:0;mso-position-horizontal:absolute;mso-position-horizontal-relative:text;mso-position-vertical:absolute;mso-position-vertical-relative:text;v-text-anchor:middle" arcsize="10923f" o:gfxdata="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" fillcolor="white [3201]" strokecolor="#70ad47 [3209]" strokeweight="1pt">
                 <v:stroke joinstyle="miter"/>
                 <v:textbox>
                   <w:txbxContent>
@@ -2003,79 +2567,7 @@
         <mc:AlternateContent>
           <mc:Choice Requires="wps">
             <w:drawing>
-              <wp:anchor distT="0" distB="0" distL="114300" distR="114300" simplePos="0" relativeHeight="251691008" behindDoc="0" locked="0" layoutInCell="1" allowOverlap="1" wp14:anchorId="5CB29882" wp14:editId="4A91A99D">
-                <wp:simplePos x="0" y="0"/>
-                <wp:positionH relativeFrom="column">
-                  <wp:posOffset>3248024</wp:posOffset>
-                </wp:positionH>
-                <wp:positionV relativeFrom="paragraph">
-                  <wp:posOffset>525144</wp:posOffset>
-                </wp:positionV>
-                <wp:extent cx="714375" cy="45719"/>
-                <wp:effectExtent l="0" t="57150" r="28575" b="50165"/>
-                <wp:wrapNone/>
-                <wp:docPr id="44" name="Straight Arrow Connector 44"/>
-                <wp:cNvGraphicFramePr/>
-                <a:graphic xmlns:a="http://schemas.openxmlformats.org/drawingml/2006/main">
-                  <a:graphicData uri="http://schemas.microsoft.com/office/word/2010/wordprocessingShape">
-                    <wps:wsp>
-                      <wps:cNvCnPr/>
-                      <wps:spPr>
-                        <a:xfrm flipH="1" flipV="1">
-                          <a:off x="0" y="0"/>
-                          <a:ext cx="714375" cy="45719"/>
-                        </a:xfrm>
-                        <a:prstGeom prst="straightConnector1">
-                          <a:avLst/>
-                        </a:prstGeom>
-                        <a:ln>
-                          <a:tailEnd type="triangle"/>
-                        </a:ln>
-                      </wps:spPr>
-                      <wps:style>
-                        <a:lnRef idx="1">
-                          <a:schemeClr val="accent1"/>
-                        </a:lnRef>
-                        <a:fillRef idx="0">
-                          <a:schemeClr val="accent1"/>
-                        </a:fillRef>
-                        <a:effectRef idx="0">
-                          <a:schemeClr val="accent1"/>
-                        </a:effectRef>
-                        <a:fontRef idx="minor">
-                          <a:schemeClr val="tx1"/>
-                        </a:fontRef>
-                      </wps:style>
-                      <wps:bodyPr/>
-                    </wps:wsp>
-                  </a:graphicData>
-                </a:graphic>
-                <wp14:sizeRelH relativeFrom="margin">
-                  <wp14:pctWidth>0</wp14:pctWidth>
-                </wp14:sizeRelH>
-                <wp14:sizeRelV relativeFrom="margin">
-                  <wp14:pctHeight>0</wp14:pctHeight>
-                </wp14:sizeRelV>
-              </wp:anchor>
-            </w:drawing>
-          </mc:Choice>
-          <mc:Fallback>
-            <w:pict>
-              <v:shape w14:anchorId="3745DF47" id="Straight Arrow Connector 44" o:spid="_x0000_s1026" type="#_x0000_t32" style="position:absolute;margin-left:255.75pt;margin-top:41.35pt;width:56.25pt;height:3.6pt;flip:x y;z-index:251691008;visibility:visible;mso-wrap-style:square;mso-width-percent:0;mso-height-percent:0;mso-wrap-distance-left:9pt;mso-wrap-distance-top:0;mso-wrap-distance-right:9pt;mso-wrap-distance-bottom:0;mso-position-horizontal:absolute;mso-position-horizontal-relative:text;mso-position-vertical:absolute;mso-position-vertical-relative:text;mso-width-percent:0;mso-height-percent:0;mso-width-relative:margin;mso-height-relative:margin" o:gfxdata="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" strokecolor="#5b9bd5 [3204]" strokeweight=".5pt">
-                <v:stroke endarrow="block" joinstyle="miter"/>
-              </v:shape>
-            </w:pict>
-          </mc:Fallback>
-        </mc:AlternateContent>
-      </w:r>
-      <w:r>
-        <w:rPr>
-          <w:noProof/>
-        </w:rPr>
-        <mc:AlternateContent>
-          <mc:Choice Requires="wps">
-            <w:drawing>
-              <wp:anchor distT="0" distB="0" distL="114300" distR="114300" simplePos="0" relativeHeight="251679744" behindDoc="0" locked="0" layoutInCell="1" allowOverlap="1" wp14:anchorId="5124C593" wp14:editId="0ABC7491">
+              <wp:anchor distT="0" distB="0" distL="114300" distR="114300" simplePos="0" relativeHeight="251679744" behindDoc="0" locked="0" layoutInCell="1" allowOverlap="1" wp14:anchorId="42CBD0FC" wp14:editId="201D21A0">
                 <wp:simplePos x="0" y="0"/>
                 <wp:positionH relativeFrom="margin">
                   <wp:align>left</wp:align>
@@ -2174,7 +2666,7 @@
         <mc:AlternateContent>
           <mc:Choice Requires="wps">
             <w:drawing>
-              <wp:anchor distT="0" distB="0" distL="114300" distR="114300" simplePos="0" relativeHeight="251681792" behindDoc="0" locked="0" layoutInCell="1" allowOverlap="1" wp14:anchorId="7AD0A22F" wp14:editId="30EAD82A">
+              <wp:anchor distT="0" distB="0" distL="114300" distR="114300" simplePos="0" relativeHeight="251681792" behindDoc="0" locked="0" layoutInCell="1" allowOverlap="1" wp14:anchorId="189FB4F2" wp14:editId="41ED55C5">
                 <wp:simplePos x="0" y="0"/>
                 <wp:positionH relativeFrom="column">
                   <wp:posOffset>657225</wp:posOffset>
@@ -2246,7 +2738,7 @@
         <mc:AlternateContent>
           <mc:Choice Requires="wps">
             <w:drawing>
-              <wp:anchor distT="0" distB="0" distL="114300" distR="114300" simplePos="0" relativeHeight="251680768" behindDoc="0" locked="0" layoutInCell="1" allowOverlap="1" wp14:anchorId="3C739D19" wp14:editId="3A5E99C1">
+              <wp:anchor distT="0" distB="0" distL="114300" distR="114300" simplePos="0" relativeHeight="251680768" behindDoc="0" locked="0" layoutInCell="1" allowOverlap="1" wp14:anchorId="490046B3" wp14:editId="2AA51C97">
                 <wp:simplePos x="0" y="0"/>
                 <wp:positionH relativeFrom="column">
                   <wp:posOffset>657225</wp:posOffset>
@@ -2298,7 +2790,7 @@
           </mc:Choice>
           <mc:Fallback>
             <w:pict>
-              <v:shape w14:anchorId="3AAECFD8" id="Straight Arrow Connector 31" o:spid="_x0000_s1026" type="#_x0000_t32" style="position:absolute;margin-left:51.75pt;margin-top:133.6pt;width:0;height:92.25pt;z-index:251680768;visibility:visible;mso-wrap-style:square;mso-wrap-distance-left:9pt;mso-wrap-distance-top:0;mso-wrap-distance-right:9pt;mso-wrap-distance-bottom:0;mso-position-horizontal:absolute;mso-position-horizontal-relative:text;mso-position-vertical:absolute;mso-position-vertical-relative:text" o:gfxdata="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" strokecolor="#5b9bd5 [3204]" strokeweight=".5pt">
+              <v:shape w14:anchorId="783E2CB1" id="Straight Arrow Connector 31" o:spid="_x0000_s1026" type="#_x0000_t32" style="position:absolute;margin-left:51.75pt;margin-top:133.6pt;width:0;height:92.25pt;z-index:251680768;visibility:visible;mso-wrap-style:square;mso-wrap-distance-left:9pt;mso-wrap-distance-top:0;mso-wrap-distance-right:9pt;mso-wrap-distance-bottom:0;mso-position-horizontal:absolute;mso-position-horizontal-relative:text;mso-position-vertical:absolute;mso-position-vertical-relative:text" o:gfxdata="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" strokecolor="#5b9bd5 [3204]" strokeweight=".5pt">
                 <v:stroke endarrow="block" joinstyle="miter"/>
               </v:shape>
             </w:pict>
@@ -2312,111 +2804,7 @@
         <mc:AlternateContent>
           <mc:Choice Requires="wps">
             <w:drawing>
-              <wp:anchor distT="0" distB="0" distL="114300" distR="114300" simplePos="0" relativeHeight="251665408" behindDoc="0" locked="0" layoutInCell="1" allowOverlap="1" wp14:anchorId="5A3D5A80" wp14:editId="7EC5D516">
-                <wp:simplePos x="0" y="0"/>
-                <wp:positionH relativeFrom="column">
-                  <wp:posOffset>1819275</wp:posOffset>
-                </wp:positionH>
-                <wp:positionV relativeFrom="paragraph">
-                  <wp:posOffset>296545</wp:posOffset>
-                </wp:positionV>
-                <wp:extent cx="1447800" cy="466725"/>
-                <wp:effectExtent l="0" t="0" r="19050" b="28575"/>
-                <wp:wrapNone/>
-                <wp:docPr id="7" name="Rounded Rectangle 7"/>
-                <wp:cNvGraphicFramePr/>
-                <a:graphic xmlns:a="http://schemas.openxmlformats.org/drawingml/2006/main">
-                  <a:graphicData uri="http://schemas.microsoft.com/office/word/2010/wordprocessingShape">
-                    <wps:wsp>
-                      <wps:cNvSpPr/>
-                      <wps:spPr>
-                        <a:xfrm>
-                          <a:off x="0" y="0"/>
-                          <a:ext cx="1447800" cy="466725"/>
-                        </a:xfrm>
-                        <a:prstGeom prst="roundRect">
-                          <a:avLst/>
-                        </a:prstGeom>
-                      </wps:spPr>
-                      <wps:style>
-                        <a:lnRef idx="2">
-                          <a:schemeClr val="accent6"/>
-                        </a:lnRef>
-                        <a:fillRef idx="1">
-                          <a:schemeClr val="lt1"/>
-                        </a:fillRef>
-                        <a:effectRef idx="0">
-                          <a:schemeClr val="accent6"/>
-                        </a:effectRef>
-                        <a:fontRef idx="minor">
-                          <a:schemeClr val="dk1"/>
-                        </a:fontRef>
-                      </wps:style>
-                      <wps:txbx>
-                        <w:txbxContent>
-                          <w:p>
-                            <w:pPr>
-                              <w:jc w:val="center"/>
-                            </w:pPr>
-                            <w:r>
-                              <w:t>SEARCH PRODUCTS</w:t>
-                            </w:r>
-                            <w:r>
-                              <w:t xml:space="preserve"> BY NAME</w:t>
-                            </w:r>
-                          </w:p>
-                        </w:txbxContent>
-                      </wps:txbx>
-                      <wps:bodyPr rot="0" spcFirstLastPara="0" vertOverflow="overflow" horzOverflow="overflow" vert="horz" wrap="square" lIns="91440" tIns="45720" rIns="91440" bIns="45720" numCol="1" spcCol="0" rtlCol="0" fromWordArt="0" anchor="ctr" anchorCtr="0" forceAA="0" compatLnSpc="1">
-                        <a:prstTxWarp prst="textNoShape">
-                          <a:avLst/>
-                        </a:prstTxWarp>
-                        <a:noAutofit/>
-                      </wps:bodyPr>
-                    </wps:wsp>
-                  </a:graphicData>
-                </a:graphic>
-                <wp14:sizeRelH relativeFrom="margin">
-                  <wp14:pctWidth>0</wp14:pctWidth>
-                </wp14:sizeRelH>
-                <wp14:sizeRelV relativeFrom="margin">
-                  <wp14:pctHeight>0</wp14:pctHeight>
-                </wp14:sizeRelV>
-              </wp:anchor>
-            </w:drawing>
-          </mc:Choice>
-          <mc:Fallback>
-            <w:pict>
-              <v:roundrect w14:anchorId="6360C801" id="Rounded Rectangle 7" o:spid="_x0000_s1035" style="position:absolute;margin-left:143.25pt;margin-top:23.35pt;width:114pt;height:36.75pt;z-index:251665408;visibility:visible;mso-wrap-style:square;mso-width-percent:0;mso-height-percent:0;mso-wrap-distance-left:9pt;mso-wrap-distance-top:0;mso-wrap-distance-right:9pt;mso-wrap-distance-bottom:0;mso-position-horizontal:absolute;mso-position-horizontal-relative:text;mso-position-vertical:absolute;mso-position-vertical-relative:text;mso-width-percent:0;mso-height-percent:0;mso-width-relative:margin;mso-height-relative:margin;v-text-anchor:middle" arcsize="10923f" o:gfxdata="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" fillcolor="white [3201]" strokecolor="#70ad47 [3209]" strokeweight="1pt">
-                <v:stroke joinstyle="miter"/>
-                <v:textbox>
-                  <w:txbxContent>
-                    <w:p>
-                      <w:pPr>
-                        <w:jc w:val="center"/>
-                      </w:pPr>
-                      <w:r>
-                        <w:t>SEARCH PRODUCTS</w:t>
-                      </w:r>
-                      <w:r>
-                        <w:t xml:space="preserve"> BY NAME</w:t>
-                      </w:r>
-                    </w:p>
-                  </w:txbxContent>
-                </v:textbox>
-              </v:roundrect>
-            </w:pict>
-          </mc:Fallback>
-        </mc:AlternateContent>
-      </w:r>
-      <w:r>
-        <w:rPr>
-          <w:noProof/>
-        </w:rPr>
-        <mc:AlternateContent>
-          <mc:Choice Requires="wps">
-            <w:drawing>
-              <wp:anchor distT="0" distB="0" distL="114300" distR="114300" simplePos="0" relativeHeight="251677696" behindDoc="0" locked="0" layoutInCell="1" allowOverlap="1" wp14:anchorId="068C9F1D" wp14:editId="5BC0C139">
+              <wp:anchor distT="0" distB="0" distL="114300" distR="114300" simplePos="0" relativeHeight="251677696" behindDoc="0" locked="0" layoutInCell="1" allowOverlap="1" wp14:anchorId="1B46A559" wp14:editId="00420EAB">
                 <wp:simplePos x="0" y="0"/>
                 <wp:positionH relativeFrom="column">
                   <wp:posOffset>647700</wp:posOffset>
@@ -2482,7 +2870,7 @@
         <mc:AlternateContent>
           <mc:Choice Requires="wps">
             <w:drawing>
-              <wp:anchor distT="0" distB="0" distL="114300" distR="114300" simplePos="0" relativeHeight="251676672" behindDoc="0" locked="0" layoutInCell="1" allowOverlap="1" wp14:anchorId="0CC18F90" wp14:editId="78AD3158">
+              <wp:anchor distT="0" distB="0" distL="114300" distR="114300" simplePos="0" relativeHeight="251676672" behindDoc="0" locked="0" layoutInCell="1" allowOverlap="1" wp14:anchorId="0139669B" wp14:editId="1221E96E">
                 <wp:simplePos x="0" y="0"/>
                 <wp:positionH relativeFrom="column">
                   <wp:posOffset>-19050</wp:posOffset>
@@ -2548,7 +2936,7 @@
           </mc:Choice>
           <mc:Fallback>
             <w:pict>
-              <v:roundrect w14:anchorId="0CC18F90" id="Rounded Rectangle 24" o:spid="_x0000_s1039" style="position:absolute;margin-left:-1.5pt;margin-top:94.6pt;width:108.75pt;height:37.5pt;z-index:251676672;visibility:visible;mso-wrap-style:square;mso-wrap-distance-left:9pt;mso-wrap-distance-top:0;mso-wrap-distance-right:9pt;mso-wrap-distance-bottom:0;mso-position-horizontal:absolute;mso-position-horizontal-relative:text;mso-position-vertical:absolute;mso-position-vertical-relative:text;v-text-anchor:middle" arcsize="10923f" o:gfxdata="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" fillcolor="white [3201]" strokecolor="#70ad47 [3209]" strokeweight="1pt">
+              <v:roundrect w14:anchorId="0139669B" id="Rounded Rectangle 24" o:spid="_x0000_s1042" style="position:absolute;margin-left:-1.5pt;margin-top:94.6pt;width:108.75pt;height:37.5pt;z-index:251676672;visibility:visible;mso-wrap-style:square;mso-wrap-distance-left:9pt;mso-wrap-distance-top:0;mso-wrap-distance-right:9pt;mso-wrap-distance-bottom:0;mso-position-horizontal:absolute;mso-position-horizontal-relative:text;mso-position-vertical:absolute;mso-position-vertical-relative:text;v-text-anchor:middle" arcsize="10923f" o:gfxdata="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" fillcolor="white [3201]" strokecolor="#70ad47 [3209]" strokeweight="1pt">
                 <v:stroke joinstyle="miter"/>
                 <v:textbox>
                   <w:txbxContent>
@@ -2558,256 +2946,6 @@
                       </w:pPr>
                       <w:r>
                         <w:t>EDIT PROFILE</w:t>
-                      </w:r>
-                    </w:p>
-                  </w:txbxContent>
-                </v:textbox>
-              </v:roundrect>
-            </w:pict>
-          </mc:Fallback>
-        </mc:AlternateContent>
-      </w:r>
-      <w:r>
-        <w:rPr>
-          <w:noProof/>
-        </w:rPr>
-        <mc:AlternateContent>
-          <mc:Choice Requires="wps">
-            <w:drawing>
-              <wp:anchor distT="0" distB="0" distL="114300" distR="114300" simplePos="0" relativeHeight="251674624" behindDoc="0" locked="0" layoutInCell="1" allowOverlap="1" wp14:anchorId="1B4E616B" wp14:editId="28FC1945">
-                <wp:simplePos x="0" y="0"/>
-                <wp:positionH relativeFrom="column">
-                  <wp:posOffset>3200400</wp:posOffset>
-                </wp:positionH>
-                <wp:positionV relativeFrom="paragraph">
-                  <wp:posOffset>915670</wp:posOffset>
-                </wp:positionV>
-                <wp:extent cx="904875" cy="571500"/>
-                <wp:effectExtent l="0" t="38100" r="47625" b="19050"/>
-                <wp:wrapNone/>
-                <wp:docPr id="22" name="Straight Arrow Connector 22"/>
-                <wp:cNvGraphicFramePr/>
-                <a:graphic xmlns:a="http://schemas.openxmlformats.org/drawingml/2006/main">
-                  <a:graphicData uri="http://schemas.microsoft.com/office/word/2010/wordprocessingShape">
-                    <wps:wsp>
-                      <wps:cNvCnPr/>
-                      <wps:spPr>
-                        <a:xfrm flipV="1">
-                          <a:off x="0" y="0"/>
-                          <a:ext cx="904875" cy="571500"/>
-                        </a:xfrm>
-                        <a:prstGeom prst="straightConnector1">
-                          <a:avLst/>
-                        </a:prstGeom>
-                        <a:ln>
-                          <a:tailEnd type="triangle"/>
-                        </a:ln>
-                      </wps:spPr>
-                      <wps:style>
-                        <a:lnRef idx="1">
-                          <a:schemeClr val="accent1"/>
-                        </a:lnRef>
-                        <a:fillRef idx="0">
-                          <a:schemeClr val="accent1"/>
-                        </a:fillRef>
-                        <a:effectRef idx="0">
-                          <a:schemeClr val="accent1"/>
-                        </a:effectRef>
-                        <a:fontRef idx="minor">
-                          <a:schemeClr val="tx1"/>
-                        </a:fontRef>
-                      </wps:style>
-                      <wps:bodyPr/>
-                    </wps:wsp>
-                  </a:graphicData>
-                </a:graphic>
-              </wp:anchor>
-            </w:drawing>
-          </mc:Choice>
-          <mc:Fallback>
-            <w:pict>
-              <v:shape w14:anchorId="399240D5" id="Straight Arrow Connector 22" o:spid="_x0000_s1026" type="#_x0000_t32" style="position:absolute;margin-left:252pt;margin-top:72.1pt;width:71.25pt;height:45pt;flip:y;z-index:251674624;visibility:visible;mso-wrap-style:square;mso-wrap-distance-left:9pt;mso-wrap-distance-top:0;mso-wrap-distance-right:9pt;mso-wrap-distance-bottom:0;mso-position-horizontal:absolute;mso-position-horizontal-relative:text;mso-position-vertical:absolute;mso-position-vertical-relative:text" o:gfxdata="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" strokecolor="#5b9bd5 [3204]" strokeweight=".5pt">
-                <v:stroke endarrow="block" joinstyle="miter"/>
-              </v:shape>
-            </w:pict>
-          </mc:Fallback>
-        </mc:AlternateContent>
-      </w:r>
-      <w:r>
-        <w:rPr>
-          <w:noProof/>
-        </w:rPr>
-        <mc:AlternateContent>
-          <mc:Choice Requires="wps">
-            <w:drawing>
-              <wp:anchor distT="0" distB="0" distL="114300" distR="114300" simplePos="0" relativeHeight="251672576" behindDoc="0" locked="0" layoutInCell="1" allowOverlap="1" wp14:anchorId="19E0B8A5" wp14:editId="5D184FD5">
-                <wp:simplePos x="0" y="0"/>
-                <wp:positionH relativeFrom="column">
-                  <wp:posOffset>4114800</wp:posOffset>
-                </wp:positionH>
-                <wp:positionV relativeFrom="paragraph">
-                  <wp:posOffset>677545</wp:posOffset>
-                </wp:positionV>
-                <wp:extent cx="1228725" cy="485775"/>
-                <wp:effectExtent l="0" t="0" r="28575" b="28575"/>
-                <wp:wrapNone/>
-                <wp:docPr id="20" name="Rounded Rectangle 20"/>
-                <wp:cNvGraphicFramePr/>
-                <a:graphic xmlns:a="http://schemas.openxmlformats.org/drawingml/2006/main">
-                  <a:graphicData uri="http://schemas.microsoft.com/office/word/2010/wordprocessingShape">
-                    <wps:wsp>
-                      <wps:cNvSpPr/>
-                      <wps:spPr>
-                        <a:xfrm>
-                          <a:off x="0" y="0"/>
-                          <a:ext cx="1228725" cy="485775"/>
-                        </a:xfrm>
-                        <a:prstGeom prst="roundRect">
-                          <a:avLst/>
-                        </a:prstGeom>
-                      </wps:spPr>
-                      <wps:style>
-                        <a:lnRef idx="2">
-                          <a:schemeClr val="accent6"/>
-                        </a:lnRef>
-                        <a:fillRef idx="1">
-                          <a:schemeClr val="lt1"/>
-                        </a:fillRef>
-                        <a:effectRef idx="0">
-                          <a:schemeClr val="accent6"/>
-                        </a:effectRef>
-                        <a:fontRef idx="minor">
-                          <a:schemeClr val="dk1"/>
-                        </a:fontRef>
-                      </wps:style>
-                      <wps:txbx>
-                        <w:txbxContent>
-                          <w:p>
-                            <w:pPr>
-                              <w:jc w:val="center"/>
-                            </w:pPr>
-                            <w:r>
-                              <w:t>REMOVE ITEMS</w:t>
-                            </w:r>
-                          </w:p>
-                        </w:txbxContent>
-                      </wps:txbx>
-                      <wps:bodyPr rot="0" spcFirstLastPara="0" vertOverflow="overflow" horzOverflow="overflow" vert="horz" wrap="square" lIns="91440" tIns="45720" rIns="91440" bIns="45720" numCol="1" spcCol="0" rtlCol="0" fromWordArt="0" anchor="ctr" anchorCtr="0" forceAA="0" compatLnSpc="1">
-                        <a:prstTxWarp prst="textNoShape">
-                          <a:avLst/>
-                        </a:prstTxWarp>
-                        <a:noAutofit/>
-                      </wps:bodyPr>
-                    </wps:wsp>
-                  </a:graphicData>
-                </a:graphic>
-              </wp:anchor>
-            </w:drawing>
-          </mc:Choice>
-          <mc:Fallback>
-            <w:pict>
-              <v:roundrect w14:anchorId="19E0B8A5" id="Rounded Rectangle 20" o:spid="_x0000_s1038" style="position:absolute;margin-left:324pt;margin-top:53.35pt;width:96.75pt;height:38.25pt;z-index:251672576;visibility:visible;mso-wrap-style:square;mso-wrap-distance-left:9pt;mso-wrap-distance-top:0;mso-wrap-distance-right:9pt;mso-wrap-distance-bottom:0;mso-position-horizontal:absolute;mso-position-horizontal-relative:text;mso-position-vertical:absolute;mso-position-vertical-relative:text;v-text-anchor:middle" arcsize="10923f" o:gfxdata="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" fillcolor="white [3201]" strokecolor="#70ad47 [3209]" strokeweight="1pt">
-                <v:stroke joinstyle="miter"/>
-                <v:textbox>
-                  <w:txbxContent>
-                    <w:p>
-                      <w:pPr>
-                        <w:jc w:val="center"/>
-                      </w:pPr>
-                      <w:r>
-                        <w:t>REMOVE ITEMS</w:t>
-                      </w:r>
-                    </w:p>
-                  </w:txbxContent>
-                </v:textbox>
-              </v:roundrect>
-            </w:pict>
-          </mc:Fallback>
-        </mc:AlternateContent>
-      </w:r>
-      <w:r>
-        <w:rPr>
-          <w:noProof/>
-        </w:rPr>
-        <mc:AlternateContent>
-          <mc:Choice Requires="wps">
-            <w:drawing>
-              <wp:anchor distT="0" distB="0" distL="114300" distR="114300" simplePos="0" relativeHeight="251666432" behindDoc="0" locked="0" layoutInCell="1" allowOverlap="1" wp14:anchorId="08BB7992" wp14:editId="1B338BB1">
-                <wp:simplePos x="0" y="0"/>
-                <wp:positionH relativeFrom="column">
-                  <wp:posOffset>1828800</wp:posOffset>
-                </wp:positionH>
-                <wp:positionV relativeFrom="paragraph">
-                  <wp:posOffset>1201420</wp:posOffset>
-                </wp:positionV>
-                <wp:extent cx="1362075" cy="542925"/>
-                <wp:effectExtent l="0" t="0" r="28575" b="28575"/>
-                <wp:wrapNone/>
-                <wp:docPr id="8" name="Rounded Rectangle 8"/>
-                <wp:cNvGraphicFramePr/>
-                <a:graphic xmlns:a="http://schemas.openxmlformats.org/drawingml/2006/main">
-                  <a:graphicData uri="http://schemas.microsoft.com/office/word/2010/wordprocessingShape">
-                    <wps:wsp>
-                      <wps:cNvSpPr/>
-                      <wps:spPr>
-                        <a:xfrm>
-                          <a:off x="0" y="0"/>
-                          <a:ext cx="1362075" cy="542925"/>
-                        </a:xfrm>
-                        <a:prstGeom prst="roundRect">
-                          <a:avLst/>
-                        </a:prstGeom>
-                      </wps:spPr>
-                      <wps:style>
-                        <a:lnRef idx="2">
-                          <a:schemeClr val="accent6"/>
-                        </a:lnRef>
-                        <a:fillRef idx="1">
-                          <a:schemeClr val="lt1"/>
-                        </a:fillRef>
-                        <a:effectRef idx="0">
-                          <a:schemeClr val="accent6"/>
-                        </a:effectRef>
-                        <a:fontRef idx="minor">
-                          <a:schemeClr val="dk1"/>
-                        </a:fontRef>
-                      </wps:style>
-                      <wps:txbx>
-                        <w:txbxContent>
-                          <w:p>
-                            <w:pPr>
-                              <w:jc w:val="center"/>
-                            </w:pPr>
-                            <w:r>
-                              <w:t>ADD TO CART</w:t>
-                            </w:r>
-                          </w:p>
-                        </w:txbxContent>
-                      </wps:txbx>
-                      <wps:bodyPr rot="0" spcFirstLastPara="0" vertOverflow="overflow" horzOverflow="overflow" vert="horz" wrap="square" lIns="91440" tIns="45720" rIns="91440" bIns="45720" numCol="1" spcCol="0" rtlCol="0" fromWordArt="0" anchor="ctr" anchorCtr="0" forceAA="0" compatLnSpc="1">
-                        <a:prstTxWarp prst="textNoShape">
-                          <a:avLst/>
-                        </a:prstTxWarp>
-                        <a:noAutofit/>
-                      </wps:bodyPr>
-                    </wps:wsp>
-                  </a:graphicData>
-                </a:graphic>
-              </wp:anchor>
-            </w:drawing>
-          </mc:Choice>
-          <mc:Fallback>
-            <w:pict>
-              <v:roundrect w14:anchorId="08BB7992" id="Rounded Rectangle 8" o:spid="_x0000_s1039" style="position:absolute;margin-left:2in;margin-top:94.6pt;width:107.25pt;height:42.75pt;z-index:251666432;visibility:visible;mso-wrap-style:square;mso-wrap-distance-left:9pt;mso-wrap-distance-top:0;mso-wrap-distance-right:9pt;mso-wrap-distance-bottom:0;mso-position-horizontal:absolute;mso-position-horizontal-relative:text;mso-position-vertical:absolute;mso-position-vertical-relative:text;v-text-anchor:middle" arcsize="10923f" o:gfxdata="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" fillcolor="white [3201]" strokecolor="#70ad47 [3209]" strokeweight="1pt">
-                <v:stroke joinstyle="miter"/>
-                <v:textbox>
-                  <w:txbxContent>
-                    <w:p>
-                      <w:pPr>
-                        <w:jc w:val="center"/>
-                      </w:pPr>
-                      <w:r>
-                        <w:t>ADD TO CART</w:t>
                       </w:r>
                     </w:p>
                   </w:txbxContent>

</xml_diff>